<commit_message>
Contact - Modifier - Nettoyage code actionUtilisateur
</commit_message>
<xml_diff>
--- a/Documentation/Annexe 3 Canevas Dossier de projet.docx
+++ b/Documentation/Annexe 3 Canevas Dossier de projet.docx
@@ -1,6 +1,6 @@
 
 <file path=word/document.xml><?xml version="1.0" encoding="utf-8"?>
-<w:document xmlns:wpc="http://schemas.microsoft.com/office/word/2010/wordprocessingCanvas" xmlns:cx="http://schemas.microsoft.com/office/drawing/2014/chartex" xmlns:mc="http://schemas.openxmlformats.org/markup-compatibility/2006" xmlns:o="urn:schemas-microsoft-com:office:office" xmlns:r="http://schemas.openxmlformats.org/officeDocument/2006/relationships" xmlns:m="http://schemas.openxmlformats.org/officeDocument/2006/math" xmlns:v="urn:schemas-microsoft-com:vml" xmlns:wp14="http://schemas.microsoft.com/office/word/2010/wordprocessingDrawing" xmlns:wp="http://schemas.openxmlformats.org/drawingml/2006/wordprocessingDrawing" xmlns:w10="urn:schemas-microsoft-com:office:word" xmlns:w="http://schemas.openxmlformats.org/wordprocessingml/2006/main" xmlns:w14="http://schemas.microsoft.com/office/word/2010/wordml" xmlns:w15="http://schemas.microsoft.com/office/word/2012/wordml" xmlns:w16se="http://schemas.microsoft.com/office/word/2015/wordml/symex" xmlns:wpg="http://schemas.microsoft.com/office/word/2010/wordprocessingGroup" xmlns:wpi="http://schemas.microsoft.com/office/word/2010/wordprocessingInk" xmlns:wne="http://schemas.microsoft.com/office/word/2006/wordml" xmlns:wps="http://schemas.microsoft.com/office/word/2010/wordprocessingShape" mc:Ignorable="w14 w15 w16se wp14">
+<w:document xmlns:wpc="http://schemas.microsoft.com/office/word/2010/wordprocessingCanvas" xmlns:cx="http://schemas.microsoft.com/office/drawing/2014/chartex" xmlns:cx1="http://schemas.microsoft.com/office/drawing/2015/9/8/chartex" xmlns:cx2="http://schemas.microsoft.com/office/drawing/2015/10/21/chartex" xmlns:cx3="http://schemas.microsoft.com/office/drawing/2016/5/9/chartex" xmlns:cx4="http://schemas.microsoft.com/office/drawing/2016/5/10/chartex" xmlns:cx5="http://schemas.microsoft.com/office/drawing/2016/5/11/chartex" xmlns:cx6="http://schemas.microsoft.com/office/drawing/2016/5/12/chartex" xmlns:cx7="http://schemas.microsoft.com/office/drawing/2016/5/13/chartex" xmlns:cx8="http://schemas.microsoft.com/office/drawing/2016/5/14/chartex" xmlns:mc="http://schemas.openxmlformats.org/markup-compatibility/2006" xmlns:aink="http://schemas.microsoft.com/office/drawing/2016/ink" xmlns:am3d="http://schemas.microsoft.com/office/drawing/2017/model3d" xmlns:o="urn:schemas-microsoft-com:office:office" xmlns:r="http://schemas.openxmlformats.org/officeDocument/2006/relationships" xmlns:m="http://schemas.openxmlformats.org/officeDocument/2006/math" xmlns:v="urn:schemas-microsoft-com:vml" xmlns:wp14="http://schemas.microsoft.com/office/word/2010/wordprocessingDrawing" xmlns:wp="http://schemas.openxmlformats.org/drawingml/2006/wordprocessingDrawing" xmlns:w10="urn:schemas-microsoft-com:office:word" xmlns:w="http://schemas.openxmlformats.org/wordprocessingml/2006/main" xmlns:w14="http://schemas.microsoft.com/office/word/2010/wordml" xmlns:w15="http://schemas.microsoft.com/office/word/2012/wordml" xmlns:w16cid="http://schemas.microsoft.com/office/word/2016/wordml/cid" xmlns:w16se="http://schemas.microsoft.com/office/word/2015/wordml/symex" xmlns:wpg="http://schemas.microsoft.com/office/word/2010/wordprocessingGroup" xmlns:wpi="http://schemas.microsoft.com/office/word/2010/wordprocessingInk" xmlns:wne="http://schemas.microsoft.com/office/word/2006/wordml" xmlns:wps="http://schemas.microsoft.com/office/word/2010/wordprocessingShape" mc:Ignorable="w14 w15 w16se w16cid wp14">
   <w:body>
     <w:p>
       <w:pPr>
@@ -2179,16 +2179,27 @@
           <w:sz w:val="20"/>
           <w:u w:val="single"/>
         </w:rPr>
-        <w:t>NOTE L’INTENTION DES UTILISATEURS DE CE CANEVAS</w:t>
-      </w:r>
+        <w:t xml:space="preserve">NOTE L’INTENTION DES UTILISATEURS DE CE </w:t>
+      </w:r>
+      <w:proofErr w:type="gramStart"/>
       <w:r>
         <w:rPr>
           <w:bCs/>
           <w:i/>
           <w:sz w:val="20"/>
+          <w:u w:val="single"/>
+        </w:rPr>
+        <w:t>CANEVAS</w:t>
+      </w:r>
+      <w:r>
+        <w:rPr>
+          <w:bCs/>
+          <w:i/>
+          <w:sz w:val="20"/>
         </w:rPr>
         <w:t>:</w:t>
       </w:r>
+      <w:proofErr w:type="gramEnd"/>
       <w:r>
         <w:rPr>
           <w:bCs/>
@@ -2213,7 +2224,25 @@
           <w:i/>
           <w:sz w:val="20"/>
         </w:rPr>
-        <w:t xml:space="preserve">De plus, en fonction du type de projet,  il est tout à fait possible que certains chapitres ou paragraphes n’aient aucun sens. Dans ce cas il est recommandé de les retirer du document pour éviter de l’alourdir inutilement.  </w:t>
+        <w:t xml:space="preserve">De plus, en fonction du type de </w:t>
+      </w:r>
+      <w:proofErr w:type="gramStart"/>
+      <w:r>
+        <w:rPr>
+          <w:bCs/>
+          <w:i/>
+          <w:sz w:val="20"/>
+        </w:rPr>
+        <w:t>projet,  il</w:t>
+      </w:r>
+      <w:proofErr w:type="gramEnd"/>
+      <w:r>
+        <w:rPr>
+          <w:bCs/>
+          <w:i/>
+          <w:sz w:val="20"/>
+        </w:rPr>
+        <w:t xml:space="preserve"> est tout à fait possible que certains chapitres ou paragraphes n’aient aucun sens. Dans ce cas il est recommandé de les retirer du document pour éviter de l’alourdir inutilement.  </w:t>
       </w:r>
     </w:p>
     <w:p>
@@ -2426,7 +2455,21 @@
         <w:rPr>
           <w:szCs w:val="14"/>
         </w:rPr>
-        <w:t xml:space="preserve">Le projet consiste à réaliser une application d’un chat en C# (Windows Form) pour le module programmation/web. </w:t>
+        <w:t xml:space="preserve">Le projet consiste à réaliser une application d’un chat en C# (Windows </w:t>
+      </w:r>
+      <w:proofErr w:type="spellStart"/>
+      <w:r>
+        <w:rPr>
+          <w:szCs w:val="14"/>
+        </w:rPr>
+        <w:t>Form</w:t>
+      </w:r>
+      <w:proofErr w:type="spellEnd"/>
+      <w:r>
+        <w:rPr>
+          <w:szCs w:val="14"/>
+        </w:rPr>
+        <w:t xml:space="preserve">) pour le module programmation/web. </w:t>
       </w:r>
     </w:p>
     <w:p>
@@ -2870,48 +2913,393 @@
           <w:iCs/>
           <w:szCs w:val="14"/>
         </w:rPr>
-        <w:t>Planification sous msproject</w:t>
-      </w:r>
-      <w:bookmarkStart w:id="4" w:name="_GoBack"/>
+        <w:t>Ma planification initiale est séparée en trois grandes étapes :</w:t>
+      </w:r>
+    </w:p>
+    <w:p>
+      <w:pPr>
+        <w:pStyle w:val="Paragraphedeliste"/>
+        <w:numPr>
+          <w:ilvl w:val="0"/>
+          <w:numId w:val="15"/>
+        </w:numPr>
+        <w:rPr>
+          <w:iCs/>
+          <w:szCs w:val="14"/>
+        </w:rPr>
+      </w:pPr>
+      <w:r>
+        <w:rPr>
+          <w:iCs/>
+          <w:szCs w:val="14"/>
+        </w:rPr>
+        <w:t>La phase d’analyse :</w:t>
+      </w:r>
+    </w:p>
+    <w:p>
+      <w:pPr>
+        <w:pStyle w:val="Paragraphedeliste"/>
+        <w:rPr>
+          <w:iCs/>
+          <w:szCs w:val="14"/>
+        </w:rPr>
+      </w:pPr>
+    </w:p>
+    <w:p>
+      <w:pPr>
+        <w:pStyle w:val="Paragraphedeliste"/>
+        <w:rPr>
+          <w:iCs/>
+          <w:szCs w:val="14"/>
+        </w:rPr>
+      </w:pPr>
+      <w:r>
+        <w:rPr>
+          <w:iCs/>
+          <w:noProof/>
+          <w:szCs w:val="14"/>
+        </w:rPr>
+        <w:drawing>
+          <wp:inline distT="0" distB="0" distL="0" distR="0">
+            <wp:extent cx="4600575" cy="2133409"/>
+            <wp:effectExtent l="0" t="0" r="0" b="635"/>
+            <wp:docPr id="1" name="Image 1"/>
+            <wp:cNvGraphicFramePr>
+              <a:graphicFrameLocks xmlns:a="http://schemas.openxmlformats.org/drawingml/2006/main" noChangeAspect="1"/>
+            </wp:cNvGraphicFramePr>
+            <a:graphic xmlns:a="http://schemas.openxmlformats.org/drawingml/2006/main">
+              <a:graphicData uri="http://schemas.openxmlformats.org/drawingml/2006/picture">
+                <pic:pic xmlns:pic="http://schemas.openxmlformats.org/drawingml/2006/picture">
+                  <pic:nvPicPr>
+                    <pic:cNvPr id="1" name="planifI1.PNG"/>
+                    <pic:cNvPicPr/>
+                  </pic:nvPicPr>
+                  <pic:blipFill>
+                    <a:blip r:embed="rId8">
+                      <a:extLst>
+                        <a:ext uri="{28A0092B-C50C-407E-A947-70E740481C1C}">
+                          <a14:useLocalDpi xmlns:a14="http://schemas.microsoft.com/office/drawing/2010/main" val="0"/>
+                        </a:ext>
+                      </a:extLst>
+                    </a:blip>
+                    <a:stretch>
+                      <a:fillRect/>
+                    </a:stretch>
+                  </pic:blipFill>
+                  <pic:spPr>
+                    <a:xfrm>
+                      <a:off x="0" y="0"/>
+                      <a:ext cx="4608883" cy="2137262"/>
+                    </a:xfrm>
+                    <a:prstGeom prst="rect">
+                      <a:avLst/>
+                    </a:prstGeom>
+                  </pic:spPr>
+                </pic:pic>
+              </a:graphicData>
+            </a:graphic>
+          </wp:inline>
+        </w:drawing>
+      </w:r>
+    </w:p>
+    <w:p>
+      <w:pPr>
+        <w:pStyle w:val="Paragraphedeliste"/>
+        <w:rPr>
+          <w:iCs/>
+          <w:szCs w:val="14"/>
+        </w:rPr>
+      </w:pPr>
+    </w:p>
+    <w:p>
+      <w:pPr>
+        <w:pStyle w:val="Paragraphedeliste"/>
+        <w:numPr>
+          <w:ilvl w:val="0"/>
+          <w:numId w:val="15"/>
+        </w:numPr>
+        <w:rPr>
+          <w:iCs/>
+          <w:szCs w:val="14"/>
+        </w:rPr>
+      </w:pPr>
+      <w:r>
+        <w:rPr>
+          <w:iCs/>
+          <w:szCs w:val="14"/>
+        </w:rPr>
+        <w:t>La phase de conception :</w:t>
+      </w:r>
+    </w:p>
+    <w:p>
+      <w:pPr>
+        <w:pStyle w:val="Paragraphedeliste"/>
+        <w:rPr>
+          <w:iCs/>
+          <w:szCs w:val="14"/>
+        </w:rPr>
+      </w:pPr>
+    </w:p>
+    <w:p>
+      <w:pPr>
+        <w:pStyle w:val="Paragraphedeliste"/>
+        <w:rPr>
+          <w:iCs/>
+          <w:szCs w:val="14"/>
+        </w:rPr>
+      </w:pPr>
+      <w:r>
+        <w:rPr>
+          <w:iCs/>
+          <w:noProof/>
+          <w:szCs w:val="14"/>
+        </w:rPr>
+        <w:drawing>
+          <wp:inline distT="0" distB="0" distL="0" distR="0">
+            <wp:extent cx="2914650" cy="3580856"/>
+            <wp:effectExtent l="0" t="0" r="0" b="635"/>
+            <wp:docPr id="2" name="Image 2"/>
+            <wp:cNvGraphicFramePr>
+              <a:graphicFrameLocks xmlns:a="http://schemas.openxmlformats.org/drawingml/2006/main" noChangeAspect="1"/>
+            </wp:cNvGraphicFramePr>
+            <a:graphic xmlns:a="http://schemas.openxmlformats.org/drawingml/2006/main">
+              <a:graphicData uri="http://schemas.openxmlformats.org/drawingml/2006/picture">
+                <pic:pic xmlns:pic="http://schemas.openxmlformats.org/drawingml/2006/picture">
+                  <pic:nvPicPr>
+                    <pic:cNvPr id="2" name="planifI2.PNG"/>
+                    <pic:cNvPicPr/>
+                  </pic:nvPicPr>
+                  <pic:blipFill>
+                    <a:blip r:embed="rId9">
+                      <a:extLst>
+                        <a:ext uri="{28A0092B-C50C-407E-A947-70E740481C1C}">
+                          <a14:useLocalDpi xmlns:a14="http://schemas.microsoft.com/office/drawing/2010/main" val="0"/>
+                        </a:ext>
+                      </a:extLst>
+                    </a:blip>
+                    <a:stretch>
+                      <a:fillRect/>
+                    </a:stretch>
+                  </pic:blipFill>
+                  <pic:spPr>
+                    <a:xfrm>
+                      <a:off x="0" y="0"/>
+                      <a:ext cx="2917730" cy="3584640"/>
+                    </a:xfrm>
+                    <a:prstGeom prst="rect">
+                      <a:avLst/>
+                    </a:prstGeom>
+                  </pic:spPr>
+                </pic:pic>
+              </a:graphicData>
+            </a:graphic>
+          </wp:inline>
+        </w:drawing>
+      </w:r>
+    </w:p>
+    <w:p>
+      <w:pPr>
+        <w:pStyle w:val="Paragraphedeliste"/>
+        <w:rPr>
+          <w:iCs/>
+          <w:szCs w:val="14"/>
+        </w:rPr>
+      </w:pPr>
+    </w:p>
+    <w:p>
+      <w:pPr>
+        <w:pStyle w:val="Paragraphedeliste"/>
+        <w:rPr>
+          <w:szCs w:val="14"/>
+        </w:rPr>
+      </w:pPr>
+      <w:r>
+        <w:rPr>
+          <w:noProof/>
+          <w:szCs w:val="14"/>
+        </w:rPr>
+        <w:lastRenderedPageBreak/>
+        <w:drawing>
+          <wp:inline distT="0" distB="0" distL="0" distR="0" wp14:anchorId="7ED829E3" wp14:editId="45CBE59F">
+            <wp:extent cx="3324225" cy="2367154"/>
+            <wp:effectExtent l="0" t="0" r="0" b="0"/>
+            <wp:docPr id="3" name="Image 3"/>
+            <wp:cNvGraphicFramePr>
+              <a:graphicFrameLocks xmlns:a="http://schemas.openxmlformats.org/drawingml/2006/main" noChangeAspect="1"/>
+            </wp:cNvGraphicFramePr>
+            <a:graphic xmlns:a="http://schemas.openxmlformats.org/drawingml/2006/main">
+              <a:graphicData uri="http://schemas.openxmlformats.org/drawingml/2006/picture">
+                <pic:pic xmlns:pic="http://schemas.openxmlformats.org/drawingml/2006/picture">
+                  <pic:nvPicPr>
+                    <pic:cNvPr id="3" name="planifI3.PNG"/>
+                    <pic:cNvPicPr/>
+                  </pic:nvPicPr>
+                  <pic:blipFill>
+                    <a:blip r:embed="rId10">
+                      <a:extLst>
+                        <a:ext uri="{28A0092B-C50C-407E-A947-70E740481C1C}">
+                          <a14:useLocalDpi xmlns:a14="http://schemas.microsoft.com/office/drawing/2010/main" val="0"/>
+                        </a:ext>
+                      </a:extLst>
+                    </a:blip>
+                    <a:stretch>
+                      <a:fillRect/>
+                    </a:stretch>
+                  </pic:blipFill>
+                  <pic:spPr>
+                    <a:xfrm>
+                      <a:off x="0" y="0"/>
+                      <a:ext cx="3328225" cy="2370003"/>
+                    </a:xfrm>
+                    <a:prstGeom prst="rect">
+                      <a:avLst/>
+                    </a:prstGeom>
+                  </pic:spPr>
+                </pic:pic>
+              </a:graphicData>
+            </a:graphic>
+          </wp:inline>
+        </w:drawing>
+      </w:r>
+    </w:p>
+    <w:p>
+      <w:pPr>
+        <w:rPr>
+          <w:szCs w:val="14"/>
+        </w:rPr>
+      </w:pPr>
+    </w:p>
+    <w:p>
+      <w:pPr>
+        <w:rPr>
+          <w:szCs w:val="14"/>
+        </w:rPr>
+      </w:pPr>
+    </w:p>
+    <w:p>
+      <w:pPr>
+        <w:pStyle w:val="Paragraphedeliste"/>
+        <w:numPr>
+          <w:ilvl w:val="0"/>
+          <w:numId w:val="15"/>
+        </w:numPr>
+        <w:rPr>
+          <w:szCs w:val="14"/>
+        </w:rPr>
+      </w:pPr>
+      <w:r>
+        <w:rPr>
+          <w:szCs w:val="14"/>
+        </w:rPr>
+        <w:t>La phase de documentation :</w:t>
+      </w:r>
+    </w:p>
+    <w:p>
+      <w:pPr>
+        <w:pStyle w:val="Paragraphedeliste"/>
+        <w:rPr>
+          <w:szCs w:val="14"/>
+        </w:rPr>
+      </w:pPr>
+    </w:p>
+    <w:p>
+      <w:pPr>
+        <w:pStyle w:val="Paragraphedeliste"/>
+        <w:rPr>
+          <w:szCs w:val="14"/>
+        </w:rPr>
+      </w:pPr>
+      <w:r>
+        <w:rPr>
+          <w:noProof/>
+          <w:szCs w:val="14"/>
+        </w:rPr>
+        <w:drawing>
+          <wp:inline distT="0" distB="0" distL="0" distR="0">
+            <wp:extent cx="3581400" cy="437423"/>
+            <wp:effectExtent l="0" t="0" r="0" b="1270"/>
+            <wp:docPr id="4" name="Image 4"/>
+            <wp:cNvGraphicFramePr>
+              <a:graphicFrameLocks xmlns:a="http://schemas.openxmlformats.org/drawingml/2006/main" noChangeAspect="1"/>
+            </wp:cNvGraphicFramePr>
+            <a:graphic xmlns:a="http://schemas.openxmlformats.org/drawingml/2006/main">
+              <a:graphicData uri="http://schemas.openxmlformats.org/drawingml/2006/picture">
+                <pic:pic xmlns:pic="http://schemas.openxmlformats.org/drawingml/2006/picture">
+                  <pic:nvPicPr>
+                    <pic:cNvPr id="4" name="planifI4.PNG"/>
+                    <pic:cNvPicPr/>
+                  </pic:nvPicPr>
+                  <pic:blipFill>
+                    <a:blip r:embed="rId11">
+                      <a:extLst>
+                        <a:ext uri="{28A0092B-C50C-407E-A947-70E740481C1C}">
+                          <a14:useLocalDpi xmlns:a14="http://schemas.microsoft.com/office/drawing/2010/main" val="0"/>
+                        </a:ext>
+                      </a:extLst>
+                    </a:blip>
+                    <a:stretch>
+                      <a:fillRect/>
+                    </a:stretch>
+                  </pic:blipFill>
+                  <pic:spPr>
+                    <a:xfrm>
+                      <a:off x="0" y="0"/>
+                      <a:ext cx="3682084" cy="449720"/>
+                    </a:xfrm>
+                    <a:prstGeom prst="rect">
+                      <a:avLst/>
+                    </a:prstGeom>
+                  </pic:spPr>
+                </pic:pic>
+              </a:graphicData>
+            </a:graphic>
+          </wp:inline>
+        </w:drawing>
+      </w:r>
+    </w:p>
+    <w:p>
+      <w:r>
+        <w:br w:type="page"/>
+      </w:r>
+    </w:p>
+    <w:p>
+      <w:pPr>
+        <w:pStyle w:val="Paragraphedeliste"/>
+        <w:rPr>
+          <w:szCs w:val="14"/>
+        </w:rPr>
+      </w:pPr>
+    </w:p>
+    <w:p>
+      <w:pPr>
+        <w:pStyle w:val="Titre1"/>
+      </w:pPr>
+      <w:bookmarkStart w:id="4" w:name="_Toc499021836"/>
+      <w:r>
+        <w:t>Analyse</w:t>
+      </w:r>
+      <w:r>
+        <w:t xml:space="preserve"> / Conception</w:t>
+      </w:r>
       <w:bookmarkEnd w:id="4"/>
     </w:p>
     <w:p>
       <w:pPr>
-        <w:rPr>
-          <w:szCs w:val="14"/>
-        </w:rPr>
-      </w:pPr>
-    </w:p>
-    <w:p>
-      <w:pPr>
-        <w:pStyle w:val="Titre1"/>
-      </w:pPr>
-      <w:bookmarkStart w:id="5" w:name="_Toc499021836"/>
-      <w:r>
-        <w:t>Analyse</w:t>
-      </w:r>
-      <w:r>
-        <w:t xml:space="preserve"> / Conception</w:t>
+        <w:pStyle w:val="Titre2"/>
+        <w:rPr>
+          <w:i w:val="0"/>
+          <w:iCs/>
+        </w:rPr>
+      </w:pPr>
+      <w:bookmarkStart w:id="5" w:name="_Toc499021837"/>
+      <w:r>
+        <w:rPr>
+          <w:i w:val="0"/>
+          <w:iCs/>
+        </w:rPr>
+        <w:t>Concept</w:t>
       </w:r>
       <w:bookmarkEnd w:id="5"/>
-    </w:p>
-    <w:p>
-      <w:pPr>
-        <w:pStyle w:val="Titre2"/>
-        <w:rPr>
-          <w:i w:val="0"/>
-          <w:iCs/>
-        </w:rPr>
-      </w:pPr>
-      <w:bookmarkStart w:id="6" w:name="_Toc499021837"/>
-      <w:r>
-        <w:rPr>
-          <w:i w:val="0"/>
-          <w:iCs/>
-        </w:rPr>
-        <w:t>Concept</w:t>
-      </w:r>
-      <w:bookmarkEnd w:id="6"/>
     </w:p>
     <w:p>
       <w:pPr>
@@ -2966,8 +3354,21 @@
           <w:szCs w:val="14"/>
           <w:lang w:eastAsia="fr-FR"/>
         </w:rPr>
-        <w:t xml:space="preserve"> complet avec toutes ses annexes:</w:t>
-      </w:r>
+        <w:t xml:space="preserve"> complet avec toutes ses </w:t>
+      </w:r>
+      <w:proofErr w:type="gramStart"/>
+      <w:r>
+        <w:rPr>
+          <w:rFonts w:ascii="Arial" w:hAnsi="Arial"/>
+          <w:i/>
+          <w:iCs/>
+          <w:sz w:val="24"/>
+          <w:szCs w:val="14"/>
+          <w:lang w:eastAsia="fr-FR"/>
+        </w:rPr>
+        <w:t>annexes:</w:t>
+      </w:r>
+      <w:proofErr w:type="gramEnd"/>
     </w:p>
     <w:p>
       <w:pPr>
@@ -3032,6 +3433,7 @@
           <w:lang w:eastAsia="fr-FR"/>
         </w:rPr>
       </w:pPr>
+      <w:proofErr w:type="gramStart"/>
       <w:r>
         <w:rPr>
           <w:rFonts w:ascii="Arial" w:hAnsi="Arial"/>
@@ -3052,7 +3454,43 @@
           <w:szCs w:val="14"/>
           <w:lang w:eastAsia="fr-FR"/>
         </w:rPr>
-        <w:t>ultimédia: carte de site, maquettes papier, story board préliminaire, …</w:t>
+        <w:t>ultimédia:</w:t>
+      </w:r>
+      <w:proofErr w:type="gramEnd"/>
+      <w:r>
+        <w:rPr>
+          <w:rFonts w:ascii="Arial" w:hAnsi="Arial"/>
+          <w:i/>
+          <w:iCs/>
+          <w:sz w:val="24"/>
+          <w:szCs w:val="14"/>
+          <w:lang w:eastAsia="fr-FR"/>
+        </w:rPr>
+        <w:t xml:space="preserve"> carte de site, maquettes papier, story </w:t>
+      </w:r>
+      <w:proofErr w:type="spellStart"/>
+      <w:r>
+        <w:rPr>
+          <w:rFonts w:ascii="Arial" w:hAnsi="Arial"/>
+          <w:i/>
+          <w:iCs/>
+          <w:sz w:val="24"/>
+          <w:szCs w:val="14"/>
+          <w:lang w:eastAsia="fr-FR"/>
+        </w:rPr>
+        <w:t>board</w:t>
+      </w:r>
+      <w:proofErr w:type="spellEnd"/>
+      <w:r>
+        <w:rPr>
+          <w:rFonts w:ascii="Arial" w:hAnsi="Arial"/>
+          <w:i/>
+          <w:iCs/>
+          <w:sz w:val="24"/>
+          <w:szCs w:val="14"/>
+          <w:lang w:eastAsia="fr-FR"/>
+        </w:rPr>
+        <w:t xml:space="preserve"> préliminaire, …</w:t>
       </w:r>
     </w:p>
     <w:p>
@@ -3091,7 +3529,31 @@
           <w:szCs w:val="14"/>
           <w:lang w:eastAsia="fr-FR"/>
         </w:rPr>
-        <w:t>ases de données: interfaces graphiques, modèle conceptuel</w:t>
+        <w:t xml:space="preserve">ases de </w:t>
+      </w:r>
+      <w:proofErr w:type="gramStart"/>
+      <w:r>
+        <w:rPr>
+          <w:rFonts w:ascii="Arial" w:hAnsi="Arial"/>
+          <w:i/>
+          <w:iCs/>
+          <w:sz w:val="24"/>
+          <w:szCs w:val="14"/>
+          <w:lang w:eastAsia="fr-FR"/>
+        </w:rPr>
+        <w:t>données:</w:t>
+      </w:r>
+      <w:proofErr w:type="gramEnd"/>
+      <w:r>
+        <w:rPr>
+          <w:rFonts w:ascii="Arial" w:hAnsi="Arial"/>
+          <w:i/>
+          <w:iCs/>
+          <w:sz w:val="24"/>
+          <w:szCs w:val="14"/>
+          <w:lang w:eastAsia="fr-FR"/>
+        </w:rPr>
+        <w:t xml:space="preserve"> interfaces graphiques, modèle conceptuel</w:t>
       </w:r>
       <w:r>
         <w:rPr>
@@ -3121,6 +3583,7 @@
           <w:lang w:eastAsia="fr-FR"/>
         </w:rPr>
       </w:pPr>
+      <w:proofErr w:type="gramStart"/>
       <w:r>
         <w:rPr>
           <w:rFonts w:ascii="Arial" w:hAnsi="Arial"/>
@@ -3141,7 +3604,19 @@
           <w:szCs w:val="14"/>
           <w:lang w:eastAsia="fr-FR"/>
         </w:rPr>
-        <w:t>rogrammation: interfaces graphiques, maquettes, analyse fonctionnelle…</w:t>
+        <w:t>rogrammation:</w:t>
+      </w:r>
+      <w:proofErr w:type="gramEnd"/>
+      <w:r>
+        <w:rPr>
+          <w:rFonts w:ascii="Arial" w:hAnsi="Arial"/>
+          <w:i/>
+          <w:iCs/>
+          <w:sz w:val="24"/>
+          <w:szCs w:val="14"/>
+          <w:lang w:eastAsia="fr-FR"/>
+        </w:rPr>
+        <w:t xml:space="preserve"> interfaces graphiques, maquettes, analyse fonctionnelle…</w:t>
       </w:r>
     </w:p>
     <w:p>
@@ -3171,6 +3646,569 @@
         </w:rPr>
         <w:t>…</w:t>
       </w:r>
+    </w:p>
+    <w:p>
+      <w:pPr>
+        <w:pStyle w:val="Retraitnormal1"/>
+        <w:numPr>
+          <w:ilvl w:val="0"/>
+          <w:numId w:val="0"/>
+        </w:numPr>
+        <w:ind w:left="360" w:hanging="360"/>
+        <w:rPr>
+          <w:rFonts w:ascii="Arial" w:hAnsi="Arial"/>
+          <w:iCs/>
+          <w:sz w:val="24"/>
+          <w:szCs w:val="14"/>
+          <w:lang w:eastAsia="fr-FR"/>
+        </w:rPr>
+      </w:pPr>
+    </w:p>
+    <w:p>
+      <w:pPr>
+        <w:pStyle w:val="Retraitnormal1"/>
+        <w:numPr>
+          <w:ilvl w:val="0"/>
+          <w:numId w:val="0"/>
+        </w:numPr>
+        <w:ind w:left="360" w:hanging="360"/>
+        <w:rPr>
+          <w:rFonts w:ascii="Arial" w:hAnsi="Arial"/>
+          <w:iCs/>
+          <w:sz w:val="24"/>
+          <w:szCs w:val="14"/>
+          <w:lang w:eastAsia="fr-FR"/>
+        </w:rPr>
+      </w:pPr>
+      <w:r>
+        <w:rPr>
+          <w:rFonts w:ascii="Arial" w:hAnsi="Arial"/>
+          <w:iCs/>
+          <w:sz w:val="24"/>
+          <w:szCs w:val="14"/>
+          <w:lang w:eastAsia="fr-FR"/>
+        </w:rPr>
+        <w:t xml:space="preserve">Voici mon modèle de base de </w:t>
+      </w:r>
+      <w:proofErr w:type="gramStart"/>
+      <w:r>
+        <w:rPr>
+          <w:rFonts w:ascii="Arial" w:hAnsi="Arial"/>
+          <w:iCs/>
+          <w:sz w:val="24"/>
+          <w:szCs w:val="14"/>
+          <w:lang w:eastAsia="fr-FR"/>
+        </w:rPr>
+        <w:t>donnée</w:t>
+      </w:r>
+      <w:proofErr w:type="gramEnd"/>
+      <w:r>
+        <w:rPr>
+          <w:rFonts w:ascii="Arial" w:hAnsi="Arial"/>
+          <w:iCs/>
+          <w:sz w:val="24"/>
+          <w:szCs w:val="14"/>
+          <w:lang w:eastAsia="fr-FR"/>
+        </w:rPr>
+        <w:t> :</w:t>
+      </w:r>
+    </w:p>
+    <w:p>
+      <w:pPr>
+        <w:pStyle w:val="Retraitnormal1"/>
+        <w:numPr>
+          <w:ilvl w:val="0"/>
+          <w:numId w:val="0"/>
+        </w:numPr>
+        <w:ind w:left="360" w:hanging="360"/>
+        <w:rPr>
+          <w:rFonts w:ascii="Arial" w:hAnsi="Arial"/>
+          <w:iCs/>
+          <w:sz w:val="24"/>
+          <w:szCs w:val="14"/>
+          <w:lang w:eastAsia="fr-FR"/>
+        </w:rPr>
+      </w:pPr>
+    </w:p>
+    <w:p>
+      <w:pPr>
+        <w:pStyle w:val="Retraitnormal1"/>
+        <w:numPr>
+          <w:ilvl w:val="0"/>
+          <w:numId w:val="0"/>
+        </w:numPr>
+        <w:ind w:left="360" w:hanging="360"/>
+        <w:rPr>
+          <w:rFonts w:ascii="Arial" w:hAnsi="Arial"/>
+          <w:iCs/>
+          <w:sz w:val="24"/>
+          <w:szCs w:val="14"/>
+          <w:lang w:eastAsia="fr-FR"/>
+        </w:rPr>
+      </w:pPr>
+      <w:r>
+        <w:rPr>
+          <w:rFonts w:ascii="Arial" w:hAnsi="Arial"/>
+          <w:iCs/>
+          <w:noProof/>
+          <w:sz w:val="24"/>
+          <w:szCs w:val="14"/>
+          <w:lang w:eastAsia="fr-FR"/>
+        </w:rPr>
+        <w:drawing>
+          <wp:inline distT="0" distB="0" distL="0" distR="0">
+            <wp:extent cx="5759450" cy="3101975"/>
+            <wp:effectExtent l="0" t="0" r="0" b="3175"/>
+            <wp:docPr id="5" name="Image 5"/>
+            <wp:cNvGraphicFramePr>
+              <a:graphicFrameLocks xmlns:a="http://schemas.openxmlformats.org/drawingml/2006/main" noChangeAspect="1"/>
+            </wp:cNvGraphicFramePr>
+            <a:graphic xmlns:a="http://schemas.openxmlformats.org/drawingml/2006/main">
+              <a:graphicData uri="http://schemas.openxmlformats.org/drawingml/2006/picture">
+                <pic:pic xmlns:pic="http://schemas.openxmlformats.org/drawingml/2006/picture">
+                  <pic:nvPicPr>
+                    <pic:cNvPr id="5" name="ChatApplication_MLD4.0.png"/>
+                    <pic:cNvPicPr/>
+                  </pic:nvPicPr>
+                  <pic:blipFill>
+                    <a:blip r:embed="rId12">
+                      <a:extLst>
+                        <a:ext uri="{28A0092B-C50C-407E-A947-70E740481C1C}">
+                          <a14:useLocalDpi xmlns:a14="http://schemas.microsoft.com/office/drawing/2010/main" val="0"/>
+                        </a:ext>
+                      </a:extLst>
+                    </a:blip>
+                    <a:stretch>
+                      <a:fillRect/>
+                    </a:stretch>
+                  </pic:blipFill>
+                  <pic:spPr>
+                    <a:xfrm>
+                      <a:off x="0" y="0"/>
+                      <a:ext cx="5759450" cy="3101975"/>
+                    </a:xfrm>
+                    <a:prstGeom prst="rect">
+                      <a:avLst/>
+                    </a:prstGeom>
+                  </pic:spPr>
+                </pic:pic>
+              </a:graphicData>
+            </a:graphic>
+          </wp:inline>
+        </w:drawing>
+      </w:r>
+    </w:p>
+    <w:p>
+      <w:pPr>
+        <w:pStyle w:val="Retraitnormal1"/>
+        <w:numPr>
+          <w:ilvl w:val="0"/>
+          <w:numId w:val="0"/>
+        </w:numPr>
+        <w:ind w:left="360" w:hanging="360"/>
+        <w:rPr>
+          <w:rFonts w:ascii="Arial" w:hAnsi="Arial"/>
+          <w:iCs/>
+          <w:sz w:val="24"/>
+          <w:szCs w:val="14"/>
+          <w:lang w:eastAsia="fr-FR"/>
+        </w:rPr>
+      </w:pPr>
+    </w:p>
+    <w:p>
+      <w:pPr>
+        <w:rPr>
+          <w:iCs/>
+          <w:szCs w:val="14"/>
+        </w:rPr>
+      </w:pPr>
+      <w:r>
+        <w:rPr>
+          <w:iCs/>
+          <w:szCs w:val="14"/>
+        </w:rPr>
+        <w:br w:type="page"/>
+      </w:r>
+    </w:p>
+    <w:p>
+      <w:pPr>
+        <w:pStyle w:val="Retraitnormal1"/>
+        <w:numPr>
+          <w:ilvl w:val="0"/>
+          <w:numId w:val="0"/>
+        </w:numPr>
+        <w:ind w:left="360" w:hanging="360"/>
+        <w:rPr>
+          <w:rFonts w:ascii="Arial" w:hAnsi="Arial"/>
+          <w:iCs/>
+          <w:sz w:val="24"/>
+          <w:szCs w:val="14"/>
+          <w:lang w:eastAsia="fr-FR"/>
+        </w:rPr>
+      </w:pPr>
+      <w:r>
+        <w:rPr>
+          <w:rFonts w:ascii="Arial" w:hAnsi="Arial"/>
+          <w:iCs/>
+          <w:sz w:val="24"/>
+          <w:szCs w:val="14"/>
+          <w:lang w:eastAsia="fr-FR"/>
+        </w:rPr>
+        <w:lastRenderedPageBreak/>
+        <w:t>Voici les différentes maquettes de mon application :</w:t>
+      </w:r>
+    </w:p>
+    <w:p>
+      <w:pPr>
+        <w:pStyle w:val="Retraitnormal1"/>
+        <w:numPr>
+          <w:ilvl w:val="0"/>
+          <w:numId w:val="0"/>
+        </w:numPr>
+        <w:ind w:left="360" w:hanging="360"/>
+        <w:rPr>
+          <w:rFonts w:ascii="Arial" w:hAnsi="Arial"/>
+          <w:iCs/>
+          <w:sz w:val="24"/>
+          <w:szCs w:val="14"/>
+          <w:lang w:eastAsia="fr-FR"/>
+        </w:rPr>
+      </w:pPr>
+      <w:r>
+        <w:rPr>
+          <w:rFonts w:ascii="Arial" w:hAnsi="Arial"/>
+          <w:iCs/>
+          <w:noProof/>
+          <w:sz w:val="24"/>
+          <w:szCs w:val="14"/>
+          <w:lang w:eastAsia="fr-FR"/>
+        </w:rPr>
+        <w:drawing>
+          <wp:inline distT="0" distB="0" distL="0" distR="0">
+            <wp:extent cx="5753100" cy="3400425"/>
+            <wp:effectExtent l="0" t="0" r="0" b="9525"/>
+            <wp:docPr id="6" name="Image 6"/>
+            <wp:cNvGraphicFramePr>
+              <a:graphicFrameLocks xmlns:a="http://schemas.openxmlformats.org/drawingml/2006/main" noChangeAspect="1"/>
+            </wp:cNvGraphicFramePr>
+            <a:graphic xmlns:a="http://schemas.openxmlformats.org/drawingml/2006/main">
+              <a:graphicData uri="http://schemas.openxmlformats.org/drawingml/2006/picture">
+                <pic:pic xmlns:pic="http://schemas.openxmlformats.org/drawingml/2006/picture">
+                  <pic:nvPicPr>
+                    <pic:cNvPr id="0" name="Picture 1"/>
+                    <pic:cNvPicPr>
+                      <a:picLocks noChangeAspect="1" noChangeArrowheads="1"/>
+                    </pic:cNvPicPr>
+                  </pic:nvPicPr>
+                  <pic:blipFill>
+                    <a:blip r:embed="rId13">
+                      <a:extLst>
+                        <a:ext uri="{28A0092B-C50C-407E-A947-70E740481C1C}">
+                          <a14:useLocalDpi xmlns:a14="http://schemas.microsoft.com/office/drawing/2010/main" val="0"/>
+                        </a:ext>
+                      </a:extLst>
+                    </a:blip>
+                    <a:srcRect/>
+                    <a:stretch>
+                      <a:fillRect/>
+                    </a:stretch>
+                  </pic:blipFill>
+                  <pic:spPr bwMode="auto">
+                    <a:xfrm>
+                      <a:off x="0" y="0"/>
+                      <a:ext cx="5753100" cy="3400425"/>
+                    </a:xfrm>
+                    <a:prstGeom prst="rect">
+                      <a:avLst/>
+                    </a:prstGeom>
+                    <a:noFill/>
+                    <a:ln>
+                      <a:noFill/>
+                    </a:ln>
+                  </pic:spPr>
+                </pic:pic>
+              </a:graphicData>
+            </a:graphic>
+          </wp:inline>
+        </w:drawing>
+      </w:r>
+    </w:p>
+    <w:p>
+      <w:pPr>
+        <w:pStyle w:val="Retraitnormal1"/>
+        <w:numPr>
+          <w:ilvl w:val="0"/>
+          <w:numId w:val="0"/>
+        </w:numPr>
+        <w:ind w:left="360" w:hanging="360"/>
+        <w:rPr>
+          <w:rFonts w:ascii="Arial" w:hAnsi="Arial"/>
+          <w:iCs/>
+          <w:sz w:val="24"/>
+          <w:szCs w:val="14"/>
+          <w:lang w:eastAsia="fr-FR"/>
+        </w:rPr>
+      </w:pPr>
+      <w:r>
+        <w:rPr>
+          <w:rFonts w:ascii="Arial" w:hAnsi="Arial"/>
+          <w:iCs/>
+          <w:noProof/>
+          <w:sz w:val="24"/>
+          <w:szCs w:val="14"/>
+          <w:lang w:eastAsia="fr-FR"/>
+        </w:rPr>
+        <w:drawing>
+          <wp:inline distT="0" distB="0" distL="0" distR="0">
+            <wp:extent cx="5753100" cy="3943350"/>
+            <wp:effectExtent l="0" t="0" r="0" b="0"/>
+            <wp:docPr id="7" name="Image 7"/>
+            <wp:cNvGraphicFramePr>
+              <a:graphicFrameLocks xmlns:a="http://schemas.openxmlformats.org/drawingml/2006/main" noChangeAspect="1"/>
+            </wp:cNvGraphicFramePr>
+            <a:graphic xmlns:a="http://schemas.openxmlformats.org/drawingml/2006/main">
+              <a:graphicData uri="http://schemas.openxmlformats.org/drawingml/2006/picture">
+                <pic:pic xmlns:pic="http://schemas.openxmlformats.org/drawingml/2006/picture">
+                  <pic:nvPicPr>
+                    <pic:cNvPr id="0" name="Picture 2"/>
+                    <pic:cNvPicPr>
+                      <a:picLocks noChangeAspect="1" noChangeArrowheads="1"/>
+                    </pic:cNvPicPr>
+                  </pic:nvPicPr>
+                  <pic:blipFill>
+                    <a:blip r:embed="rId14">
+                      <a:extLst>
+                        <a:ext uri="{28A0092B-C50C-407E-A947-70E740481C1C}">
+                          <a14:useLocalDpi xmlns:a14="http://schemas.microsoft.com/office/drawing/2010/main" val="0"/>
+                        </a:ext>
+                      </a:extLst>
+                    </a:blip>
+                    <a:srcRect/>
+                    <a:stretch>
+                      <a:fillRect/>
+                    </a:stretch>
+                  </pic:blipFill>
+                  <pic:spPr bwMode="auto">
+                    <a:xfrm>
+                      <a:off x="0" y="0"/>
+                      <a:ext cx="5753100" cy="3943350"/>
+                    </a:xfrm>
+                    <a:prstGeom prst="rect">
+                      <a:avLst/>
+                    </a:prstGeom>
+                    <a:noFill/>
+                    <a:ln>
+                      <a:noFill/>
+                    </a:ln>
+                  </pic:spPr>
+                </pic:pic>
+              </a:graphicData>
+            </a:graphic>
+          </wp:inline>
+        </w:drawing>
+      </w:r>
+    </w:p>
+    <w:p>
+      <w:pPr>
+        <w:pStyle w:val="Retraitnormal1"/>
+        <w:numPr>
+          <w:ilvl w:val="0"/>
+          <w:numId w:val="0"/>
+        </w:numPr>
+        <w:ind w:left="360" w:hanging="360"/>
+        <w:rPr>
+          <w:rFonts w:ascii="Arial" w:hAnsi="Arial"/>
+          <w:iCs/>
+          <w:sz w:val="24"/>
+          <w:szCs w:val="14"/>
+          <w:lang w:eastAsia="fr-FR"/>
+        </w:rPr>
+      </w:pPr>
+      <w:r>
+        <w:rPr>
+          <w:rFonts w:ascii="Arial" w:hAnsi="Arial"/>
+          <w:iCs/>
+          <w:noProof/>
+          <w:sz w:val="24"/>
+          <w:szCs w:val="14"/>
+          <w:lang w:eastAsia="fr-FR"/>
+        </w:rPr>
+        <w:lastRenderedPageBreak/>
+        <w:drawing>
+          <wp:inline distT="0" distB="0" distL="0" distR="0">
+            <wp:extent cx="5753100" cy="3943350"/>
+            <wp:effectExtent l="0" t="0" r="0" b="0"/>
+            <wp:docPr id="8" name="Image 8"/>
+            <wp:cNvGraphicFramePr>
+              <a:graphicFrameLocks xmlns:a="http://schemas.openxmlformats.org/drawingml/2006/main" noChangeAspect="1"/>
+            </wp:cNvGraphicFramePr>
+            <a:graphic xmlns:a="http://schemas.openxmlformats.org/drawingml/2006/main">
+              <a:graphicData uri="http://schemas.openxmlformats.org/drawingml/2006/picture">
+                <pic:pic xmlns:pic="http://schemas.openxmlformats.org/drawingml/2006/picture">
+                  <pic:nvPicPr>
+                    <pic:cNvPr id="0" name="Picture 3"/>
+                    <pic:cNvPicPr>
+                      <a:picLocks noChangeAspect="1" noChangeArrowheads="1"/>
+                    </pic:cNvPicPr>
+                  </pic:nvPicPr>
+                  <pic:blipFill>
+                    <a:blip r:embed="rId15">
+                      <a:extLst>
+                        <a:ext uri="{28A0092B-C50C-407E-A947-70E740481C1C}">
+                          <a14:useLocalDpi xmlns:a14="http://schemas.microsoft.com/office/drawing/2010/main" val="0"/>
+                        </a:ext>
+                      </a:extLst>
+                    </a:blip>
+                    <a:srcRect/>
+                    <a:stretch>
+                      <a:fillRect/>
+                    </a:stretch>
+                  </pic:blipFill>
+                  <pic:spPr bwMode="auto">
+                    <a:xfrm>
+                      <a:off x="0" y="0"/>
+                      <a:ext cx="5753100" cy="3943350"/>
+                    </a:xfrm>
+                    <a:prstGeom prst="rect">
+                      <a:avLst/>
+                    </a:prstGeom>
+                    <a:noFill/>
+                    <a:ln>
+                      <a:noFill/>
+                    </a:ln>
+                  </pic:spPr>
+                </pic:pic>
+              </a:graphicData>
+            </a:graphic>
+          </wp:inline>
+        </w:drawing>
+      </w:r>
+    </w:p>
+    <w:p>
+      <w:pPr>
+        <w:pStyle w:val="Retraitnormal1"/>
+        <w:numPr>
+          <w:ilvl w:val="0"/>
+          <w:numId w:val="0"/>
+        </w:numPr>
+        <w:ind w:left="360" w:hanging="360"/>
+        <w:rPr>
+          <w:rFonts w:ascii="Arial" w:hAnsi="Arial"/>
+          <w:iCs/>
+          <w:sz w:val="24"/>
+          <w:szCs w:val="14"/>
+          <w:lang w:eastAsia="fr-FR"/>
+        </w:rPr>
+      </w:pPr>
+      <w:r>
+        <w:rPr>
+          <w:rFonts w:ascii="Arial" w:hAnsi="Arial"/>
+          <w:iCs/>
+          <w:noProof/>
+          <w:sz w:val="24"/>
+          <w:szCs w:val="14"/>
+          <w:lang w:eastAsia="fr-FR"/>
+        </w:rPr>
+        <w:drawing>
+          <wp:inline distT="0" distB="0" distL="0" distR="0">
+            <wp:extent cx="5762625" cy="3790950"/>
+            <wp:effectExtent l="0" t="0" r="9525" b="0"/>
+            <wp:docPr id="9" name="Image 9"/>
+            <wp:cNvGraphicFramePr>
+              <a:graphicFrameLocks xmlns:a="http://schemas.openxmlformats.org/drawingml/2006/main" noChangeAspect="1"/>
+            </wp:cNvGraphicFramePr>
+            <a:graphic xmlns:a="http://schemas.openxmlformats.org/drawingml/2006/main">
+              <a:graphicData uri="http://schemas.openxmlformats.org/drawingml/2006/picture">
+                <pic:pic xmlns:pic="http://schemas.openxmlformats.org/drawingml/2006/picture">
+                  <pic:nvPicPr>
+                    <pic:cNvPr id="0" name="Picture 4"/>
+                    <pic:cNvPicPr>
+                      <a:picLocks noChangeAspect="1" noChangeArrowheads="1"/>
+                    </pic:cNvPicPr>
+                  </pic:nvPicPr>
+                  <pic:blipFill>
+                    <a:blip r:embed="rId16">
+                      <a:extLst>
+                        <a:ext uri="{28A0092B-C50C-407E-A947-70E740481C1C}">
+                          <a14:useLocalDpi xmlns:a14="http://schemas.microsoft.com/office/drawing/2010/main" val="0"/>
+                        </a:ext>
+                      </a:extLst>
+                    </a:blip>
+                    <a:srcRect/>
+                    <a:stretch>
+                      <a:fillRect/>
+                    </a:stretch>
+                  </pic:blipFill>
+                  <pic:spPr bwMode="auto">
+                    <a:xfrm>
+                      <a:off x="0" y="0"/>
+                      <a:ext cx="5762625" cy="3790950"/>
+                    </a:xfrm>
+                    <a:prstGeom prst="rect">
+                      <a:avLst/>
+                    </a:prstGeom>
+                    <a:noFill/>
+                    <a:ln>
+                      <a:noFill/>
+                    </a:ln>
+                  </pic:spPr>
+                </pic:pic>
+              </a:graphicData>
+            </a:graphic>
+          </wp:inline>
+        </w:drawing>
+      </w:r>
+    </w:p>
+    <w:p>
+      <w:pPr>
+        <w:pStyle w:val="Retraitnormal1"/>
+        <w:numPr>
+          <w:ilvl w:val="0"/>
+          <w:numId w:val="0"/>
+        </w:numPr>
+        <w:ind w:left="360" w:hanging="360"/>
+        <w:rPr>
+          <w:rFonts w:ascii="Arial" w:hAnsi="Arial"/>
+          <w:iCs/>
+          <w:sz w:val="24"/>
+          <w:szCs w:val="14"/>
+          <w:lang w:eastAsia="fr-FR"/>
+        </w:rPr>
+      </w:pPr>
+    </w:p>
+    <w:p>
+      <w:pPr>
+        <w:pStyle w:val="Retraitnormal1"/>
+        <w:numPr>
+          <w:ilvl w:val="0"/>
+          <w:numId w:val="0"/>
+        </w:numPr>
+        <w:ind w:left="360" w:hanging="360"/>
+        <w:rPr>
+          <w:rFonts w:ascii="Arial" w:hAnsi="Arial"/>
+          <w:iCs/>
+          <w:sz w:val="24"/>
+          <w:szCs w:val="14"/>
+          <w:lang w:eastAsia="fr-FR"/>
+        </w:rPr>
+      </w:pPr>
+    </w:p>
+    <w:p>
+      <w:pPr>
+        <w:pStyle w:val="Retraitnormal1"/>
+        <w:numPr>
+          <w:ilvl w:val="0"/>
+          <w:numId w:val="0"/>
+        </w:numPr>
+        <w:ind w:left="360" w:hanging="360"/>
+        <w:rPr>
+          <w:rFonts w:ascii="Arial" w:hAnsi="Arial"/>
+          <w:iCs/>
+          <w:sz w:val="24"/>
+          <w:szCs w:val="14"/>
+          <w:lang w:eastAsia="fr-FR"/>
+        </w:rPr>
+      </w:pPr>
     </w:p>
     <w:p>
       <w:pPr>
@@ -3180,6 +4218,7 @@
           <w:numId w:val="0"/>
         </w:numPr>
         <w:ind w:left="720"/>
+        <w:jc w:val="center"/>
         <w:rPr>
           <w:rFonts w:ascii="Arial" w:hAnsi="Arial"/>
           <w:sz w:val="24"/>
@@ -3187,6 +4226,1182 @@
           <w:lang w:eastAsia="fr-FR"/>
         </w:rPr>
       </w:pPr>
+      <w:r>
+        <w:rPr>
+          <w:rFonts w:ascii="Arial" w:hAnsi="Arial"/>
+          <w:noProof/>
+          <w:sz w:val="24"/>
+          <w:szCs w:val="14"/>
+          <w:lang w:eastAsia="fr-FR"/>
+        </w:rPr>
+        <w:lastRenderedPageBreak/>
+        <w:drawing>
+          <wp:inline distT="0" distB="0" distL="0" distR="0" wp14:anchorId="293C753A" wp14:editId="0F69FECD">
+            <wp:extent cx="5753100" cy="3790950"/>
+            <wp:effectExtent l="0" t="0" r="0" b="0"/>
+            <wp:docPr id="12" name="Image 12"/>
+            <wp:cNvGraphicFramePr>
+              <a:graphicFrameLocks xmlns:a="http://schemas.openxmlformats.org/drawingml/2006/main" noChangeAspect="1"/>
+            </wp:cNvGraphicFramePr>
+            <a:graphic xmlns:a="http://schemas.openxmlformats.org/drawingml/2006/main">
+              <a:graphicData uri="http://schemas.openxmlformats.org/drawingml/2006/picture">
+                <pic:pic xmlns:pic="http://schemas.openxmlformats.org/drawingml/2006/picture">
+                  <pic:nvPicPr>
+                    <pic:cNvPr id="0" name="Picture 7"/>
+                    <pic:cNvPicPr>
+                      <a:picLocks noChangeAspect="1" noChangeArrowheads="1"/>
+                    </pic:cNvPicPr>
+                  </pic:nvPicPr>
+                  <pic:blipFill>
+                    <a:blip r:embed="rId17">
+                      <a:extLst>
+                        <a:ext uri="{28A0092B-C50C-407E-A947-70E740481C1C}">
+                          <a14:useLocalDpi xmlns:a14="http://schemas.microsoft.com/office/drawing/2010/main" val="0"/>
+                        </a:ext>
+                      </a:extLst>
+                    </a:blip>
+                    <a:srcRect/>
+                    <a:stretch>
+                      <a:fillRect/>
+                    </a:stretch>
+                  </pic:blipFill>
+                  <pic:spPr bwMode="auto">
+                    <a:xfrm>
+                      <a:off x="0" y="0"/>
+                      <a:ext cx="5753100" cy="3790950"/>
+                    </a:xfrm>
+                    <a:prstGeom prst="rect">
+                      <a:avLst/>
+                    </a:prstGeom>
+                    <a:noFill/>
+                    <a:ln>
+                      <a:noFill/>
+                    </a:ln>
+                  </pic:spPr>
+                </pic:pic>
+              </a:graphicData>
+            </a:graphic>
+          </wp:inline>
+        </w:drawing>
+      </w:r>
+      <w:r>
+        <w:rPr>
+          <w:rFonts w:ascii="Arial" w:hAnsi="Arial"/>
+          <w:noProof/>
+          <w:sz w:val="24"/>
+          <w:szCs w:val="14"/>
+          <w:lang w:eastAsia="fr-FR"/>
+        </w:rPr>
+        <w:drawing>
+          <wp:inline distT="0" distB="0" distL="0" distR="0">
+            <wp:extent cx="5753100" cy="3790950"/>
+            <wp:effectExtent l="0" t="0" r="0" b="0"/>
+            <wp:docPr id="13" name="Image 13"/>
+            <wp:cNvGraphicFramePr>
+              <a:graphicFrameLocks xmlns:a="http://schemas.openxmlformats.org/drawingml/2006/main" noChangeAspect="1"/>
+            </wp:cNvGraphicFramePr>
+            <a:graphic xmlns:a="http://schemas.openxmlformats.org/drawingml/2006/main">
+              <a:graphicData uri="http://schemas.openxmlformats.org/drawingml/2006/picture">
+                <pic:pic xmlns:pic="http://schemas.openxmlformats.org/drawingml/2006/picture">
+                  <pic:nvPicPr>
+                    <pic:cNvPr id="0" name="Picture 8"/>
+                    <pic:cNvPicPr>
+                      <a:picLocks noChangeAspect="1" noChangeArrowheads="1"/>
+                    </pic:cNvPicPr>
+                  </pic:nvPicPr>
+                  <pic:blipFill>
+                    <a:blip r:embed="rId17">
+                      <a:extLst>
+                        <a:ext uri="{28A0092B-C50C-407E-A947-70E740481C1C}">
+                          <a14:useLocalDpi xmlns:a14="http://schemas.microsoft.com/office/drawing/2010/main" val="0"/>
+                        </a:ext>
+                      </a:extLst>
+                    </a:blip>
+                    <a:srcRect/>
+                    <a:stretch>
+                      <a:fillRect/>
+                    </a:stretch>
+                  </pic:blipFill>
+                  <pic:spPr bwMode="auto">
+                    <a:xfrm>
+                      <a:off x="0" y="0"/>
+                      <a:ext cx="5753100" cy="3790950"/>
+                    </a:xfrm>
+                    <a:prstGeom prst="rect">
+                      <a:avLst/>
+                    </a:prstGeom>
+                    <a:noFill/>
+                    <a:ln>
+                      <a:noFill/>
+                    </a:ln>
+                  </pic:spPr>
+                </pic:pic>
+              </a:graphicData>
+            </a:graphic>
+          </wp:inline>
+        </w:drawing>
+      </w:r>
+      <w:r>
+        <w:rPr>
+          <w:rFonts w:ascii="Arial" w:hAnsi="Arial"/>
+          <w:noProof/>
+          <w:sz w:val="24"/>
+          <w:szCs w:val="14"/>
+          <w:lang w:eastAsia="fr-FR"/>
+        </w:rPr>
+        <w:lastRenderedPageBreak/>
+        <w:drawing>
+          <wp:inline distT="0" distB="0" distL="0" distR="0" wp14:anchorId="7688DBFD" wp14:editId="7B6C5D9C">
+            <wp:extent cx="2619375" cy="2286000"/>
+            <wp:effectExtent l="0" t="0" r="9525" b="0"/>
+            <wp:docPr id="14" name="Image 14"/>
+            <wp:cNvGraphicFramePr>
+              <a:graphicFrameLocks xmlns:a="http://schemas.openxmlformats.org/drawingml/2006/main" noChangeAspect="1"/>
+            </wp:cNvGraphicFramePr>
+            <a:graphic xmlns:a="http://schemas.openxmlformats.org/drawingml/2006/main">
+              <a:graphicData uri="http://schemas.openxmlformats.org/drawingml/2006/picture">
+                <pic:pic xmlns:pic="http://schemas.openxmlformats.org/drawingml/2006/picture">
+                  <pic:nvPicPr>
+                    <pic:cNvPr id="0" name="Picture 9"/>
+                    <pic:cNvPicPr>
+                      <a:picLocks noChangeAspect="1" noChangeArrowheads="1"/>
+                    </pic:cNvPicPr>
+                  </pic:nvPicPr>
+                  <pic:blipFill>
+                    <a:blip r:embed="rId18">
+                      <a:extLst>
+                        <a:ext uri="{28A0092B-C50C-407E-A947-70E740481C1C}">
+                          <a14:useLocalDpi xmlns:a14="http://schemas.microsoft.com/office/drawing/2010/main" val="0"/>
+                        </a:ext>
+                      </a:extLst>
+                    </a:blip>
+                    <a:srcRect/>
+                    <a:stretch>
+                      <a:fillRect/>
+                    </a:stretch>
+                  </pic:blipFill>
+                  <pic:spPr bwMode="auto">
+                    <a:xfrm>
+                      <a:off x="0" y="0"/>
+                      <a:ext cx="2619375" cy="2286000"/>
+                    </a:xfrm>
+                    <a:prstGeom prst="rect">
+                      <a:avLst/>
+                    </a:prstGeom>
+                    <a:noFill/>
+                    <a:ln>
+                      <a:noFill/>
+                    </a:ln>
+                  </pic:spPr>
+                </pic:pic>
+              </a:graphicData>
+            </a:graphic>
+          </wp:inline>
+        </w:drawing>
+      </w:r>
+      <w:r>
+        <w:rPr>
+          <w:rFonts w:ascii="Arial" w:hAnsi="Arial"/>
+          <w:noProof/>
+          <w:sz w:val="24"/>
+          <w:szCs w:val="14"/>
+          <w:lang w:eastAsia="fr-FR"/>
+        </w:rPr>
+        <w:drawing>
+          <wp:inline distT="0" distB="0" distL="0" distR="0">
+            <wp:extent cx="5753100" cy="3800475"/>
+            <wp:effectExtent l="0" t="0" r="0" b="9525"/>
+            <wp:docPr id="15" name="Image 15"/>
+            <wp:cNvGraphicFramePr>
+              <a:graphicFrameLocks xmlns:a="http://schemas.openxmlformats.org/drawingml/2006/main" noChangeAspect="1"/>
+            </wp:cNvGraphicFramePr>
+            <a:graphic xmlns:a="http://schemas.openxmlformats.org/drawingml/2006/main">
+              <a:graphicData uri="http://schemas.openxmlformats.org/drawingml/2006/picture">
+                <pic:pic xmlns:pic="http://schemas.openxmlformats.org/drawingml/2006/picture">
+                  <pic:nvPicPr>
+                    <pic:cNvPr id="0" name="Picture 10"/>
+                    <pic:cNvPicPr>
+                      <a:picLocks noChangeAspect="1" noChangeArrowheads="1"/>
+                    </pic:cNvPicPr>
+                  </pic:nvPicPr>
+                  <pic:blipFill>
+                    <a:blip r:embed="rId19">
+                      <a:extLst>
+                        <a:ext uri="{28A0092B-C50C-407E-A947-70E740481C1C}">
+                          <a14:useLocalDpi xmlns:a14="http://schemas.microsoft.com/office/drawing/2010/main" val="0"/>
+                        </a:ext>
+                      </a:extLst>
+                    </a:blip>
+                    <a:srcRect/>
+                    <a:stretch>
+                      <a:fillRect/>
+                    </a:stretch>
+                  </pic:blipFill>
+                  <pic:spPr bwMode="auto">
+                    <a:xfrm>
+                      <a:off x="0" y="0"/>
+                      <a:ext cx="5753100" cy="3800475"/>
+                    </a:xfrm>
+                    <a:prstGeom prst="rect">
+                      <a:avLst/>
+                    </a:prstGeom>
+                    <a:noFill/>
+                    <a:ln>
+                      <a:noFill/>
+                    </a:ln>
+                  </pic:spPr>
+                </pic:pic>
+              </a:graphicData>
+            </a:graphic>
+          </wp:inline>
+        </w:drawing>
+      </w:r>
+      <w:r>
+        <w:rPr>
+          <w:rFonts w:ascii="Arial" w:hAnsi="Arial"/>
+          <w:noProof/>
+          <w:sz w:val="24"/>
+          <w:szCs w:val="14"/>
+          <w:lang w:eastAsia="fr-FR"/>
+        </w:rPr>
+        <w:lastRenderedPageBreak/>
+        <w:drawing>
+          <wp:inline distT="0" distB="0" distL="0" distR="0">
+            <wp:extent cx="5753100" cy="3800475"/>
+            <wp:effectExtent l="0" t="0" r="0" b="9525"/>
+            <wp:docPr id="10" name="Image 10"/>
+            <wp:cNvGraphicFramePr>
+              <a:graphicFrameLocks xmlns:a="http://schemas.openxmlformats.org/drawingml/2006/main" noChangeAspect="1"/>
+            </wp:cNvGraphicFramePr>
+            <a:graphic xmlns:a="http://schemas.openxmlformats.org/drawingml/2006/main">
+              <a:graphicData uri="http://schemas.openxmlformats.org/drawingml/2006/picture">
+                <pic:pic xmlns:pic="http://schemas.openxmlformats.org/drawingml/2006/picture">
+                  <pic:nvPicPr>
+                    <pic:cNvPr id="0" name="Picture 5"/>
+                    <pic:cNvPicPr>
+                      <a:picLocks noChangeAspect="1" noChangeArrowheads="1"/>
+                    </pic:cNvPicPr>
+                  </pic:nvPicPr>
+                  <pic:blipFill>
+                    <a:blip r:embed="rId20">
+                      <a:extLst>
+                        <a:ext uri="{28A0092B-C50C-407E-A947-70E740481C1C}">
+                          <a14:useLocalDpi xmlns:a14="http://schemas.microsoft.com/office/drawing/2010/main" val="0"/>
+                        </a:ext>
+                      </a:extLst>
+                    </a:blip>
+                    <a:srcRect/>
+                    <a:stretch>
+                      <a:fillRect/>
+                    </a:stretch>
+                  </pic:blipFill>
+                  <pic:spPr bwMode="auto">
+                    <a:xfrm>
+                      <a:off x="0" y="0"/>
+                      <a:ext cx="5753100" cy="3800475"/>
+                    </a:xfrm>
+                    <a:prstGeom prst="rect">
+                      <a:avLst/>
+                    </a:prstGeom>
+                    <a:noFill/>
+                    <a:ln>
+                      <a:noFill/>
+                    </a:ln>
+                  </pic:spPr>
+                </pic:pic>
+              </a:graphicData>
+            </a:graphic>
+          </wp:inline>
+        </w:drawing>
+      </w:r>
+    </w:p>
+    <w:p>
+      <w:pPr>
+        <w:pStyle w:val="Retraitnormal1"/>
+        <w:numPr>
+          <w:ilvl w:val="0"/>
+          <w:numId w:val="0"/>
+        </w:numPr>
+        <w:ind w:left="720"/>
+        <w:rPr>
+          <w:rFonts w:ascii="Arial" w:hAnsi="Arial"/>
+          <w:sz w:val="24"/>
+          <w:szCs w:val="14"/>
+          <w:lang w:eastAsia="fr-FR"/>
+        </w:rPr>
+      </w:pPr>
+      <w:r>
+        <w:rPr>
+          <w:rFonts w:ascii="Arial" w:hAnsi="Arial"/>
+          <w:noProof/>
+          <w:sz w:val="24"/>
+          <w:szCs w:val="14"/>
+          <w:lang w:eastAsia="fr-FR"/>
+        </w:rPr>
+        <w:drawing>
+          <wp:inline distT="0" distB="0" distL="0" distR="0">
+            <wp:extent cx="5753100" cy="3800475"/>
+            <wp:effectExtent l="0" t="0" r="0" b="9525"/>
+            <wp:docPr id="11" name="Image 11"/>
+            <wp:cNvGraphicFramePr>
+              <a:graphicFrameLocks xmlns:a="http://schemas.openxmlformats.org/drawingml/2006/main" noChangeAspect="1"/>
+            </wp:cNvGraphicFramePr>
+            <a:graphic xmlns:a="http://schemas.openxmlformats.org/drawingml/2006/main">
+              <a:graphicData uri="http://schemas.openxmlformats.org/drawingml/2006/picture">
+                <pic:pic xmlns:pic="http://schemas.openxmlformats.org/drawingml/2006/picture">
+                  <pic:nvPicPr>
+                    <pic:cNvPr id="0" name="Picture 6"/>
+                    <pic:cNvPicPr>
+                      <a:picLocks noChangeAspect="1" noChangeArrowheads="1"/>
+                    </pic:cNvPicPr>
+                  </pic:nvPicPr>
+                  <pic:blipFill>
+                    <a:blip r:embed="rId21">
+                      <a:extLst>
+                        <a:ext uri="{28A0092B-C50C-407E-A947-70E740481C1C}">
+                          <a14:useLocalDpi xmlns:a14="http://schemas.microsoft.com/office/drawing/2010/main" val="0"/>
+                        </a:ext>
+                      </a:extLst>
+                    </a:blip>
+                    <a:srcRect/>
+                    <a:stretch>
+                      <a:fillRect/>
+                    </a:stretch>
+                  </pic:blipFill>
+                  <pic:spPr bwMode="auto">
+                    <a:xfrm>
+                      <a:off x="0" y="0"/>
+                      <a:ext cx="5753100" cy="3800475"/>
+                    </a:xfrm>
+                    <a:prstGeom prst="rect">
+                      <a:avLst/>
+                    </a:prstGeom>
+                    <a:noFill/>
+                    <a:ln>
+                      <a:noFill/>
+                    </a:ln>
+                  </pic:spPr>
+                </pic:pic>
+              </a:graphicData>
+            </a:graphic>
+          </wp:inline>
+        </w:drawing>
+      </w:r>
+    </w:p>
+    <w:p>
+      <w:pPr>
+        <w:rPr>
+          <w:szCs w:val="14"/>
+        </w:rPr>
+      </w:pPr>
+      <w:r>
+        <w:rPr>
+          <w:szCs w:val="14"/>
+        </w:rPr>
+        <w:br w:type="page"/>
+      </w:r>
+    </w:p>
+    <w:p>
+      <w:pPr>
+        <w:pStyle w:val="Retraitnormal1"/>
+        <w:numPr>
+          <w:ilvl w:val="0"/>
+          <w:numId w:val="0"/>
+        </w:numPr>
+        <w:ind w:left="720"/>
+        <w:rPr>
+          <w:rFonts w:ascii="Arial" w:hAnsi="Arial"/>
+          <w:sz w:val="24"/>
+          <w:szCs w:val="14"/>
+          <w:lang w:eastAsia="fr-FR"/>
+        </w:rPr>
+      </w:pPr>
+      <w:r>
+        <w:rPr>
+          <w:rFonts w:ascii="Arial" w:hAnsi="Arial"/>
+          <w:noProof/>
+          <w:sz w:val="24"/>
+          <w:szCs w:val="14"/>
+          <w:lang w:eastAsia="fr-FR"/>
+        </w:rPr>
+        <w:lastRenderedPageBreak/>
+        <w:drawing>
+          <wp:inline distT="0" distB="0" distL="0" distR="0">
+            <wp:extent cx="3000375" cy="2276475"/>
+            <wp:effectExtent l="0" t="0" r="9525" b="9525"/>
+            <wp:docPr id="16" name="Image 16"/>
+            <wp:cNvGraphicFramePr>
+              <a:graphicFrameLocks xmlns:a="http://schemas.openxmlformats.org/drawingml/2006/main" noChangeAspect="1"/>
+            </wp:cNvGraphicFramePr>
+            <a:graphic xmlns:a="http://schemas.openxmlformats.org/drawingml/2006/main">
+              <a:graphicData uri="http://schemas.openxmlformats.org/drawingml/2006/picture">
+                <pic:pic xmlns:pic="http://schemas.openxmlformats.org/drawingml/2006/picture">
+                  <pic:nvPicPr>
+                    <pic:cNvPr id="0" name="Picture 11"/>
+                    <pic:cNvPicPr>
+                      <a:picLocks noChangeAspect="1" noChangeArrowheads="1"/>
+                    </pic:cNvPicPr>
+                  </pic:nvPicPr>
+                  <pic:blipFill>
+                    <a:blip r:embed="rId22">
+                      <a:extLst>
+                        <a:ext uri="{28A0092B-C50C-407E-A947-70E740481C1C}">
+                          <a14:useLocalDpi xmlns:a14="http://schemas.microsoft.com/office/drawing/2010/main" val="0"/>
+                        </a:ext>
+                      </a:extLst>
+                    </a:blip>
+                    <a:srcRect/>
+                    <a:stretch>
+                      <a:fillRect/>
+                    </a:stretch>
+                  </pic:blipFill>
+                  <pic:spPr bwMode="auto">
+                    <a:xfrm>
+                      <a:off x="0" y="0"/>
+                      <a:ext cx="3000375" cy="2276475"/>
+                    </a:xfrm>
+                    <a:prstGeom prst="rect">
+                      <a:avLst/>
+                    </a:prstGeom>
+                    <a:noFill/>
+                    <a:ln>
+                      <a:noFill/>
+                    </a:ln>
+                  </pic:spPr>
+                </pic:pic>
+              </a:graphicData>
+            </a:graphic>
+          </wp:inline>
+        </w:drawing>
+      </w:r>
+    </w:p>
+    <w:p>
+      <w:pPr>
+        <w:pStyle w:val="Retraitnormal1"/>
+        <w:numPr>
+          <w:ilvl w:val="0"/>
+          <w:numId w:val="0"/>
+        </w:numPr>
+        <w:ind w:left="720"/>
+        <w:rPr>
+          <w:rFonts w:ascii="Arial" w:hAnsi="Arial"/>
+          <w:sz w:val="24"/>
+          <w:szCs w:val="14"/>
+          <w:lang w:eastAsia="fr-FR"/>
+        </w:rPr>
+      </w:pPr>
+    </w:p>
+    <w:p>
+      <w:pPr>
+        <w:pStyle w:val="Retraitnormal1"/>
+        <w:numPr>
+          <w:ilvl w:val="0"/>
+          <w:numId w:val="0"/>
+        </w:numPr>
+        <w:ind w:left="720"/>
+        <w:rPr>
+          <w:rFonts w:ascii="Arial" w:hAnsi="Arial"/>
+          <w:sz w:val="24"/>
+          <w:szCs w:val="14"/>
+          <w:lang w:eastAsia="fr-FR"/>
+        </w:rPr>
+      </w:pPr>
+      <w:r>
+        <w:rPr>
+          <w:rFonts w:ascii="Arial" w:hAnsi="Arial"/>
+          <w:noProof/>
+          <w:sz w:val="24"/>
+          <w:szCs w:val="14"/>
+          <w:lang w:eastAsia="fr-FR"/>
+        </w:rPr>
+        <w:drawing>
+          <wp:inline distT="0" distB="0" distL="0" distR="0">
+            <wp:extent cx="5343525" cy="3857625"/>
+            <wp:effectExtent l="0" t="0" r="9525" b="9525"/>
+            <wp:docPr id="17" name="Image 17"/>
+            <wp:cNvGraphicFramePr>
+              <a:graphicFrameLocks xmlns:a="http://schemas.openxmlformats.org/drawingml/2006/main" noChangeAspect="1"/>
+            </wp:cNvGraphicFramePr>
+            <a:graphic xmlns:a="http://schemas.openxmlformats.org/drawingml/2006/main">
+              <a:graphicData uri="http://schemas.openxmlformats.org/drawingml/2006/picture">
+                <pic:pic xmlns:pic="http://schemas.openxmlformats.org/drawingml/2006/picture">
+                  <pic:nvPicPr>
+                    <pic:cNvPr id="0" name="Picture 12"/>
+                    <pic:cNvPicPr>
+                      <a:picLocks noChangeAspect="1" noChangeArrowheads="1"/>
+                    </pic:cNvPicPr>
+                  </pic:nvPicPr>
+                  <pic:blipFill>
+                    <a:blip r:embed="rId23">
+                      <a:extLst>
+                        <a:ext uri="{28A0092B-C50C-407E-A947-70E740481C1C}">
+                          <a14:useLocalDpi xmlns:a14="http://schemas.microsoft.com/office/drawing/2010/main" val="0"/>
+                        </a:ext>
+                      </a:extLst>
+                    </a:blip>
+                    <a:srcRect/>
+                    <a:stretch>
+                      <a:fillRect/>
+                    </a:stretch>
+                  </pic:blipFill>
+                  <pic:spPr bwMode="auto">
+                    <a:xfrm>
+                      <a:off x="0" y="0"/>
+                      <a:ext cx="5343525" cy="3857625"/>
+                    </a:xfrm>
+                    <a:prstGeom prst="rect">
+                      <a:avLst/>
+                    </a:prstGeom>
+                    <a:noFill/>
+                    <a:ln>
+                      <a:noFill/>
+                    </a:ln>
+                  </pic:spPr>
+                </pic:pic>
+              </a:graphicData>
+            </a:graphic>
+          </wp:inline>
+        </w:drawing>
+      </w:r>
+    </w:p>
+    <w:p>
+      <w:pPr>
+        <w:pStyle w:val="Retraitnormal1"/>
+        <w:numPr>
+          <w:ilvl w:val="0"/>
+          <w:numId w:val="0"/>
+        </w:numPr>
+        <w:ind w:left="720"/>
+        <w:rPr>
+          <w:rFonts w:ascii="Arial" w:hAnsi="Arial"/>
+          <w:sz w:val="24"/>
+          <w:szCs w:val="14"/>
+          <w:lang w:eastAsia="fr-FR"/>
+        </w:rPr>
+      </w:pPr>
+      <w:r>
+        <w:rPr>
+          <w:rFonts w:ascii="Arial" w:hAnsi="Arial"/>
+          <w:noProof/>
+          <w:sz w:val="24"/>
+          <w:szCs w:val="14"/>
+          <w:lang w:eastAsia="fr-FR"/>
+        </w:rPr>
+        <w:lastRenderedPageBreak/>
+        <w:drawing>
+          <wp:inline distT="0" distB="0" distL="0" distR="0" wp14:anchorId="105B9DC1" wp14:editId="25BFA4EB">
+            <wp:extent cx="5753100" cy="3533775"/>
+            <wp:effectExtent l="0" t="0" r="0" b="9525"/>
+            <wp:docPr id="20" name="Image 20"/>
+            <wp:cNvGraphicFramePr>
+              <a:graphicFrameLocks xmlns:a="http://schemas.openxmlformats.org/drawingml/2006/main" noChangeAspect="1"/>
+            </wp:cNvGraphicFramePr>
+            <a:graphic xmlns:a="http://schemas.openxmlformats.org/drawingml/2006/main">
+              <a:graphicData uri="http://schemas.openxmlformats.org/drawingml/2006/picture">
+                <pic:pic xmlns:pic="http://schemas.openxmlformats.org/drawingml/2006/picture">
+                  <pic:nvPicPr>
+                    <pic:cNvPr id="0" name="Picture 15"/>
+                    <pic:cNvPicPr>
+                      <a:picLocks noChangeAspect="1" noChangeArrowheads="1"/>
+                    </pic:cNvPicPr>
+                  </pic:nvPicPr>
+                  <pic:blipFill>
+                    <a:blip r:embed="rId24">
+                      <a:extLst>
+                        <a:ext uri="{28A0092B-C50C-407E-A947-70E740481C1C}">
+                          <a14:useLocalDpi xmlns:a14="http://schemas.microsoft.com/office/drawing/2010/main" val="0"/>
+                        </a:ext>
+                      </a:extLst>
+                    </a:blip>
+                    <a:srcRect/>
+                    <a:stretch>
+                      <a:fillRect/>
+                    </a:stretch>
+                  </pic:blipFill>
+                  <pic:spPr bwMode="auto">
+                    <a:xfrm>
+                      <a:off x="0" y="0"/>
+                      <a:ext cx="5753100" cy="3533775"/>
+                    </a:xfrm>
+                    <a:prstGeom prst="rect">
+                      <a:avLst/>
+                    </a:prstGeom>
+                    <a:noFill/>
+                    <a:ln>
+                      <a:noFill/>
+                    </a:ln>
+                  </pic:spPr>
+                </pic:pic>
+              </a:graphicData>
+            </a:graphic>
+          </wp:inline>
+        </w:drawing>
+      </w:r>
+      <w:r>
+        <w:rPr>
+          <w:rFonts w:ascii="Arial" w:hAnsi="Arial"/>
+          <w:noProof/>
+          <w:sz w:val="24"/>
+          <w:szCs w:val="14"/>
+          <w:lang w:eastAsia="fr-FR"/>
+        </w:rPr>
+        <w:drawing>
+          <wp:inline distT="0" distB="0" distL="0" distR="0">
+            <wp:extent cx="5762625" cy="3800475"/>
+            <wp:effectExtent l="0" t="0" r="9525" b="9525"/>
+            <wp:docPr id="21" name="Image 21"/>
+            <wp:cNvGraphicFramePr>
+              <a:graphicFrameLocks xmlns:a="http://schemas.openxmlformats.org/drawingml/2006/main" noChangeAspect="1"/>
+            </wp:cNvGraphicFramePr>
+            <a:graphic xmlns:a="http://schemas.openxmlformats.org/drawingml/2006/main">
+              <a:graphicData uri="http://schemas.openxmlformats.org/drawingml/2006/picture">
+                <pic:pic xmlns:pic="http://schemas.openxmlformats.org/drawingml/2006/picture">
+                  <pic:nvPicPr>
+                    <pic:cNvPr id="0" name="Picture 16"/>
+                    <pic:cNvPicPr>
+                      <a:picLocks noChangeAspect="1" noChangeArrowheads="1"/>
+                    </pic:cNvPicPr>
+                  </pic:nvPicPr>
+                  <pic:blipFill>
+                    <a:blip r:embed="rId25">
+                      <a:extLst>
+                        <a:ext uri="{28A0092B-C50C-407E-A947-70E740481C1C}">
+                          <a14:useLocalDpi xmlns:a14="http://schemas.microsoft.com/office/drawing/2010/main" val="0"/>
+                        </a:ext>
+                      </a:extLst>
+                    </a:blip>
+                    <a:srcRect/>
+                    <a:stretch>
+                      <a:fillRect/>
+                    </a:stretch>
+                  </pic:blipFill>
+                  <pic:spPr bwMode="auto">
+                    <a:xfrm>
+                      <a:off x="0" y="0"/>
+                      <a:ext cx="5762625" cy="3800475"/>
+                    </a:xfrm>
+                    <a:prstGeom prst="rect">
+                      <a:avLst/>
+                    </a:prstGeom>
+                    <a:noFill/>
+                    <a:ln>
+                      <a:noFill/>
+                    </a:ln>
+                  </pic:spPr>
+                </pic:pic>
+              </a:graphicData>
+            </a:graphic>
+          </wp:inline>
+        </w:drawing>
+      </w:r>
+      <w:r>
+        <w:rPr>
+          <w:rFonts w:ascii="Arial" w:hAnsi="Arial"/>
+          <w:noProof/>
+          <w:sz w:val="24"/>
+          <w:szCs w:val="14"/>
+          <w:lang w:eastAsia="fr-FR"/>
+        </w:rPr>
+        <w:lastRenderedPageBreak/>
+        <w:drawing>
+          <wp:inline distT="0" distB="0" distL="0" distR="0">
+            <wp:extent cx="5248275" cy="3762375"/>
+            <wp:effectExtent l="0" t="0" r="9525" b="9525"/>
+            <wp:docPr id="18" name="Image 18"/>
+            <wp:cNvGraphicFramePr>
+              <a:graphicFrameLocks xmlns:a="http://schemas.openxmlformats.org/drawingml/2006/main" noChangeAspect="1"/>
+            </wp:cNvGraphicFramePr>
+            <a:graphic xmlns:a="http://schemas.openxmlformats.org/drawingml/2006/main">
+              <a:graphicData uri="http://schemas.openxmlformats.org/drawingml/2006/picture">
+                <pic:pic xmlns:pic="http://schemas.openxmlformats.org/drawingml/2006/picture">
+                  <pic:nvPicPr>
+                    <pic:cNvPr id="0" name="Picture 13"/>
+                    <pic:cNvPicPr>
+                      <a:picLocks noChangeAspect="1" noChangeArrowheads="1"/>
+                    </pic:cNvPicPr>
+                  </pic:nvPicPr>
+                  <pic:blipFill>
+                    <a:blip r:embed="rId26">
+                      <a:extLst>
+                        <a:ext uri="{28A0092B-C50C-407E-A947-70E740481C1C}">
+                          <a14:useLocalDpi xmlns:a14="http://schemas.microsoft.com/office/drawing/2010/main" val="0"/>
+                        </a:ext>
+                      </a:extLst>
+                    </a:blip>
+                    <a:srcRect/>
+                    <a:stretch>
+                      <a:fillRect/>
+                    </a:stretch>
+                  </pic:blipFill>
+                  <pic:spPr bwMode="auto">
+                    <a:xfrm>
+                      <a:off x="0" y="0"/>
+                      <a:ext cx="5248275" cy="3762375"/>
+                    </a:xfrm>
+                    <a:prstGeom prst="rect">
+                      <a:avLst/>
+                    </a:prstGeom>
+                    <a:noFill/>
+                    <a:ln>
+                      <a:noFill/>
+                    </a:ln>
+                  </pic:spPr>
+                </pic:pic>
+              </a:graphicData>
+            </a:graphic>
+          </wp:inline>
+        </w:drawing>
+      </w:r>
+    </w:p>
+    <w:p>
+      <w:pPr>
+        <w:pStyle w:val="Retraitnormal1"/>
+        <w:numPr>
+          <w:ilvl w:val="0"/>
+          <w:numId w:val="0"/>
+        </w:numPr>
+        <w:ind w:left="720"/>
+        <w:rPr>
+          <w:rFonts w:ascii="Arial" w:hAnsi="Arial"/>
+          <w:sz w:val="24"/>
+          <w:szCs w:val="14"/>
+          <w:lang w:eastAsia="fr-FR"/>
+        </w:rPr>
+      </w:pPr>
+      <w:r>
+        <w:rPr>
+          <w:rFonts w:ascii="Arial" w:hAnsi="Arial"/>
+          <w:noProof/>
+          <w:sz w:val="24"/>
+          <w:szCs w:val="14"/>
+          <w:lang w:eastAsia="fr-FR"/>
+        </w:rPr>
+        <w:drawing>
+          <wp:inline distT="0" distB="0" distL="0" distR="0">
+            <wp:extent cx="5753100" cy="3676650"/>
+            <wp:effectExtent l="0" t="0" r="0" b="0"/>
+            <wp:docPr id="19" name="Image 19"/>
+            <wp:cNvGraphicFramePr>
+              <a:graphicFrameLocks xmlns:a="http://schemas.openxmlformats.org/drawingml/2006/main" noChangeAspect="1"/>
+            </wp:cNvGraphicFramePr>
+            <a:graphic xmlns:a="http://schemas.openxmlformats.org/drawingml/2006/main">
+              <a:graphicData uri="http://schemas.openxmlformats.org/drawingml/2006/picture">
+                <pic:pic xmlns:pic="http://schemas.openxmlformats.org/drawingml/2006/picture">
+                  <pic:nvPicPr>
+                    <pic:cNvPr id="0" name="Picture 14"/>
+                    <pic:cNvPicPr>
+                      <a:picLocks noChangeAspect="1" noChangeArrowheads="1"/>
+                    </pic:cNvPicPr>
+                  </pic:nvPicPr>
+                  <pic:blipFill>
+                    <a:blip r:embed="rId27">
+                      <a:extLst>
+                        <a:ext uri="{28A0092B-C50C-407E-A947-70E740481C1C}">
+                          <a14:useLocalDpi xmlns:a14="http://schemas.microsoft.com/office/drawing/2010/main" val="0"/>
+                        </a:ext>
+                      </a:extLst>
+                    </a:blip>
+                    <a:srcRect/>
+                    <a:stretch>
+                      <a:fillRect/>
+                    </a:stretch>
+                  </pic:blipFill>
+                  <pic:spPr bwMode="auto">
+                    <a:xfrm>
+                      <a:off x="0" y="0"/>
+                      <a:ext cx="5753100" cy="3676650"/>
+                    </a:xfrm>
+                    <a:prstGeom prst="rect">
+                      <a:avLst/>
+                    </a:prstGeom>
+                    <a:noFill/>
+                    <a:ln>
+                      <a:noFill/>
+                    </a:ln>
+                  </pic:spPr>
+                </pic:pic>
+              </a:graphicData>
+            </a:graphic>
+          </wp:inline>
+        </w:drawing>
+      </w:r>
+    </w:p>
+    <w:p>
+      <w:pPr>
+        <w:rPr>
+          <w:szCs w:val="14"/>
+        </w:rPr>
+      </w:pPr>
+      <w:r>
+        <w:rPr>
+          <w:szCs w:val="14"/>
+        </w:rPr>
+        <w:br w:type="page"/>
+      </w:r>
+    </w:p>
+    <w:p>
+      <w:pPr>
+        <w:pStyle w:val="Retraitnormal1"/>
+        <w:numPr>
+          <w:ilvl w:val="0"/>
+          <w:numId w:val="0"/>
+        </w:numPr>
+        <w:ind w:left="720"/>
+        <w:rPr>
+          <w:rFonts w:ascii="Arial" w:hAnsi="Arial"/>
+          <w:sz w:val="24"/>
+          <w:szCs w:val="14"/>
+          <w:lang w:eastAsia="fr-FR"/>
+        </w:rPr>
+      </w:pPr>
+      <w:r>
+        <w:rPr>
+          <w:rFonts w:ascii="Arial" w:hAnsi="Arial"/>
+          <w:noProof/>
+          <w:sz w:val="24"/>
+          <w:szCs w:val="14"/>
+          <w:lang w:eastAsia="fr-FR"/>
+        </w:rPr>
+        <w:lastRenderedPageBreak/>
+        <w:drawing>
+          <wp:inline distT="0" distB="0" distL="0" distR="0">
+            <wp:extent cx="5276850" cy="3800475"/>
+            <wp:effectExtent l="0" t="0" r="0" b="9525"/>
+            <wp:docPr id="22" name="Image 22"/>
+            <wp:cNvGraphicFramePr>
+              <a:graphicFrameLocks xmlns:a="http://schemas.openxmlformats.org/drawingml/2006/main" noChangeAspect="1"/>
+            </wp:cNvGraphicFramePr>
+            <a:graphic xmlns:a="http://schemas.openxmlformats.org/drawingml/2006/main">
+              <a:graphicData uri="http://schemas.openxmlformats.org/drawingml/2006/picture">
+                <pic:pic xmlns:pic="http://schemas.openxmlformats.org/drawingml/2006/picture">
+                  <pic:nvPicPr>
+                    <pic:cNvPr id="0" name="Picture 17"/>
+                    <pic:cNvPicPr>
+                      <a:picLocks noChangeAspect="1" noChangeArrowheads="1"/>
+                    </pic:cNvPicPr>
+                  </pic:nvPicPr>
+                  <pic:blipFill>
+                    <a:blip r:embed="rId28">
+                      <a:extLst>
+                        <a:ext uri="{28A0092B-C50C-407E-A947-70E740481C1C}">
+                          <a14:useLocalDpi xmlns:a14="http://schemas.microsoft.com/office/drawing/2010/main" val="0"/>
+                        </a:ext>
+                      </a:extLst>
+                    </a:blip>
+                    <a:srcRect/>
+                    <a:stretch>
+                      <a:fillRect/>
+                    </a:stretch>
+                  </pic:blipFill>
+                  <pic:spPr bwMode="auto">
+                    <a:xfrm>
+                      <a:off x="0" y="0"/>
+                      <a:ext cx="5276850" cy="3800475"/>
+                    </a:xfrm>
+                    <a:prstGeom prst="rect">
+                      <a:avLst/>
+                    </a:prstGeom>
+                    <a:noFill/>
+                    <a:ln>
+                      <a:noFill/>
+                    </a:ln>
+                  </pic:spPr>
+                </pic:pic>
+              </a:graphicData>
+            </a:graphic>
+          </wp:inline>
+        </w:drawing>
+      </w:r>
+    </w:p>
+    <w:p>
+      <w:pPr>
+        <w:pStyle w:val="Retraitnormal1"/>
+        <w:numPr>
+          <w:ilvl w:val="0"/>
+          <w:numId w:val="0"/>
+        </w:numPr>
+        <w:ind w:left="720"/>
+        <w:rPr>
+          <w:rFonts w:ascii="Arial" w:hAnsi="Arial"/>
+          <w:sz w:val="24"/>
+          <w:szCs w:val="14"/>
+          <w:lang w:eastAsia="fr-FR"/>
+        </w:rPr>
+      </w:pPr>
+      <w:r>
+        <w:rPr>
+          <w:rFonts w:ascii="Arial" w:hAnsi="Arial"/>
+          <w:noProof/>
+          <w:sz w:val="24"/>
+          <w:szCs w:val="14"/>
+          <w:lang w:eastAsia="fr-FR"/>
+        </w:rPr>
+        <w:drawing>
+          <wp:inline distT="0" distB="0" distL="0" distR="0">
+            <wp:extent cx="5753100" cy="3771900"/>
+            <wp:effectExtent l="0" t="0" r="0" b="0"/>
+            <wp:docPr id="23" name="Image 23"/>
+            <wp:cNvGraphicFramePr>
+              <a:graphicFrameLocks xmlns:a="http://schemas.openxmlformats.org/drawingml/2006/main" noChangeAspect="1"/>
+            </wp:cNvGraphicFramePr>
+            <a:graphic xmlns:a="http://schemas.openxmlformats.org/drawingml/2006/main">
+              <a:graphicData uri="http://schemas.openxmlformats.org/drawingml/2006/picture">
+                <pic:pic xmlns:pic="http://schemas.openxmlformats.org/drawingml/2006/picture">
+                  <pic:nvPicPr>
+                    <pic:cNvPr id="0" name="Picture 18"/>
+                    <pic:cNvPicPr>
+                      <a:picLocks noChangeAspect="1" noChangeArrowheads="1"/>
+                    </pic:cNvPicPr>
+                  </pic:nvPicPr>
+                  <pic:blipFill>
+                    <a:blip r:embed="rId29">
+                      <a:extLst>
+                        <a:ext uri="{28A0092B-C50C-407E-A947-70E740481C1C}">
+                          <a14:useLocalDpi xmlns:a14="http://schemas.microsoft.com/office/drawing/2010/main" val="0"/>
+                        </a:ext>
+                      </a:extLst>
+                    </a:blip>
+                    <a:srcRect/>
+                    <a:stretch>
+                      <a:fillRect/>
+                    </a:stretch>
+                  </pic:blipFill>
+                  <pic:spPr bwMode="auto">
+                    <a:xfrm>
+                      <a:off x="0" y="0"/>
+                      <a:ext cx="5753100" cy="3771900"/>
+                    </a:xfrm>
+                    <a:prstGeom prst="rect">
+                      <a:avLst/>
+                    </a:prstGeom>
+                    <a:noFill/>
+                    <a:ln>
+                      <a:noFill/>
+                    </a:ln>
+                  </pic:spPr>
+                </pic:pic>
+              </a:graphicData>
+            </a:graphic>
+          </wp:inline>
+        </w:drawing>
+      </w:r>
+    </w:p>
+    <w:p>
+      <w:pPr>
+        <w:rPr>
+          <w:szCs w:val="14"/>
+        </w:rPr>
+      </w:pPr>
+      <w:r>
+        <w:rPr>
+          <w:szCs w:val="14"/>
+        </w:rPr>
+        <w:br w:type="page"/>
+      </w:r>
+    </w:p>
+    <w:p>
+      <w:pPr>
+        <w:pStyle w:val="Retraitnormal1"/>
+        <w:numPr>
+          <w:ilvl w:val="0"/>
+          <w:numId w:val="0"/>
+        </w:numPr>
+        <w:ind w:left="720"/>
+        <w:rPr>
+          <w:rFonts w:ascii="Arial" w:hAnsi="Arial"/>
+          <w:sz w:val="24"/>
+          <w:szCs w:val="14"/>
+          <w:lang w:eastAsia="fr-FR"/>
+        </w:rPr>
+      </w:pPr>
+      <w:r>
+        <w:rPr>
+          <w:rFonts w:ascii="Arial" w:hAnsi="Arial"/>
+          <w:noProof/>
+          <w:sz w:val="24"/>
+          <w:szCs w:val="14"/>
+          <w:lang w:eastAsia="fr-FR"/>
+        </w:rPr>
+        <w:lastRenderedPageBreak/>
+        <w:drawing>
+          <wp:inline distT="0" distB="0" distL="0" distR="0">
+            <wp:extent cx="3790950" cy="2705100"/>
+            <wp:effectExtent l="0" t="0" r="0" b="0"/>
+            <wp:docPr id="25" name="Image 25"/>
+            <wp:cNvGraphicFramePr>
+              <a:graphicFrameLocks xmlns:a="http://schemas.openxmlformats.org/drawingml/2006/main" noChangeAspect="1"/>
+            </wp:cNvGraphicFramePr>
+            <a:graphic xmlns:a="http://schemas.openxmlformats.org/drawingml/2006/main">
+              <a:graphicData uri="http://schemas.openxmlformats.org/drawingml/2006/picture">
+                <pic:pic xmlns:pic="http://schemas.openxmlformats.org/drawingml/2006/picture">
+                  <pic:nvPicPr>
+                    <pic:cNvPr id="0" name="Picture 20"/>
+                    <pic:cNvPicPr>
+                      <a:picLocks noChangeAspect="1" noChangeArrowheads="1"/>
+                    </pic:cNvPicPr>
+                  </pic:nvPicPr>
+                  <pic:blipFill>
+                    <a:blip r:embed="rId30">
+                      <a:extLst>
+                        <a:ext uri="{28A0092B-C50C-407E-A947-70E740481C1C}">
+                          <a14:useLocalDpi xmlns:a14="http://schemas.microsoft.com/office/drawing/2010/main" val="0"/>
+                        </a:ext>
+                      </a:extLst>
+                    </a:blip>
+                    <a:srcRect/>
+                    <a:stretch>
+                      <a:fillRect/>
+                    </a:stretch>
+                  </pic:blipFill>
+                  <pic:spPr bwMode="auto">
+                    <a:xfrm>
+                      <a:off x="0" y="0"/>
+                      <a:ext cx="3790950" cy="2705100"/>
+                    </a:xfrm>
+                    <a:prstGeom prst="rect">
+                      <a:avLst/>
+                    </a:prstGeom>
+                    <a:noFill/>
+                    <a:ln>
+                      <a:noFill/>
+                    </a:ln>
+                  </pic:spPr>
+                </pic:pic>
+              </a:graphicData>
+            </a:graphic>
+          </wp:inline>
+        </w:drawing>
+      </w:r>
+      <w:r>
+        <w:rPr>
+          <w:rFonts w:ascii="Arial" w:hAnsi="Arial"/>
+          <w:noProof/>
+          <w:sz w:val="24"/>
+          <w:szCs w:val="14"/>
+          <w:lang w:eastAsia="fr-FR"/>
+        </w:rPr>
+        <w:drawing>
+          <wp:inline distT="0" distB="0" distL="0" distR="0">
+            <wp:extent cx="4867275" cy="3162300"/>
+            <wp:effectExtent l="0" t="0" r="9525" b="0"/>
+            <wp:docPr id="24" name="Image 24"/>
+            <wp:cNvGraphicFramePr>
+              <a:graphicFrameLocks xmlns:a="http://schemas.openxmlformats.org/drawingml/2006/main" noChangeAspect="1"/>
+            </wp:cNvGraphicFramePr>
+            <a:graphic xmlns:a="http://schemas.openxmlformats.org/drawingml/2006/main">
+              <a:graphicData uri="http://schemas.openxmlformats.org/drawingml/2006/picture">
+                <pic:pic xmlns:pic="http://schemas.openxmlformats.org/drawingml/2006/picture">
+                  <pic:nvPicPr>
+                    <pic:cNvPr id="0" name="Picture 19"/>
+                    <pic:cNvPicPr>
+                      <a:picLocks noChangeAspect="1" noChangeArrowheads="1"/>
+                    </pic:cNvPicPr>
+                  </pic:nvPicPr>
+                  <pic:blipFill>
+                    <a:blip r:embed="rId31">
+                      <a:extLst>
+                        <a:ext uri="{28A0092B-C50C-407E-A947-70E740481C1C}">
+                          <a14:useLocalDpi xmlns:a14="http://schemas.microsoft.com/office/drawing/2010/main" val="0"/>
+                        </a:ext>
+                      </a:extLst>
+                    </a:blip>
+                    <a:srcRect/>
+                    <a:stretch>
+                      <a:fillRect/>
+                    </a:stretch>
+                  </pic:blipFill>
+                  <pic:spPr bwMode="auto">
+                    <a:xfrm>
+                      <a:off x="0" y="0"/>
+                      <a:ext cx="4867275" cy="3162300"/>
+                    </a:xfrm>
+                    <a:prstGeom prst="rect">
+                      <a:avLst/>
+                    </a:prstGeom>
+                    <a:noFill/>
+                    <a:ln>
+                      <a:noFill/>
+                    </a:ln>
+                  </pic:spPr>
+                </pic:pic>
+              </a:graphicData>
+            </a:graphic>
+          </wp:inline>
+        </w:drawing>
+      </w:r>
+    </w:p>
+    <w:p>
+      <w:pPr>
+        <w:pStyle w:val="Retraitnormal1"/>
+        <w:numPr>
+          <w:ilvl w:val="0"/>
+          <w:numId w:val="0"/>
+        </w:numPr>
+        <w:ind w:left="720"/>
+        <w:rPr>
+          <w:rFonts w:ascii="Arial" w:hAnsi="Arial"/>
+          <w:sz w:val="24"/>
+          <w:szCs w:val="14"/>
+          <w:lang w:eastAsia="fr-FR"/>
+        </w:rPr>
+      </w:pPr>
+      <w:r>
+        <w:rPr>
+          <w:rFonts w:ascii="Arial" w:hAnsi="Arial"/>
+          <w:noProof/>
+          <w:sz w:val="24"/>
+          <w:szCs w:val="14"/>
+          <w:lang w:eastAsia="fr-FR"/>
+        </w:rPr>
+        <w:drawing>
+          <wp:inline distT="0" distB="0" distL="0" distR="0">
+            <wp:extent cx="3781425" cy="2667000"/>
+            <wp:effectExtent l="0" t="0" r="9525" b="0"/>
+            <wp:docPr id="26" name="Image 26"/>
+            <wp:cNvGraphicFramePr>
+              <a:graphicFrameLocks xmlns:a="http://schemas.openxmlformats.org/drawingml/2006/main" noChangeAspect="1"/>
+            </wp:cNvGraphicFramePr>
+            <a:graphic xmlns:a="http://schemas.openxmlformats.org/drawingml/2006/main">
+              <a:graphicData uri="http://schemas.openxmlformats.org/drawingml/2006/picture">
+                <pic:pic xmlns:pic="http://schemas.openxmlformats.org/drawingml/2006/picture">
+                  <pic:nvPicPr>
+                    <pic:cNvPr id="0" name="Picture 21"/>
+                    <pic:cNvPicPr>
+                      <a:picLocks noChangeAspect="1" noChangeArrowheads="1"/>
+                    </pic:cNvPicPr>
+                  </pic:nvPicPr>
+                  <pic:blipFill>
+                    <a:blip r:embed="rId32">
+                      <a:extLst>
+                        <a:ext uri="{28A0092B-C50C-407E-A947-70E740481C1C}">
+                          <a14:useLocalDpi xmlns:a14="http://schemas.microsoft.com/office/drawing/2010/main" val="0"/>
+                        </a:ext>
+                      </a:extLst>
+                    </a:blip>
+                    <a:srcRect/>
+                    <a:stretch>
+                      <a:fillRect/>
+                    </a:stretch>
+                  </pic:blipFill>
+                  <pic:spPr bwMode="auto">
+                    <a:xfrm>
+                      <a:off x="0" y="0"/>
+                      <a:ext cx="3781425" cy="2667000"/>
+                    </a:xfrm>
+                    <a:prstGeom prst="rect">
+                      <a:avLst/>
+                    </a:prstGeom>
+                    <a:noFill/>
+                    <a:ln>
+                      <a:noFill/>
+                    </a:ln>
+                  </pic:spPr>
+                </pic:pic>
+              </a:graphicData>
+            </a:graphic>
+          </wp:inline>
+        </w:drawing>
+      </w:r>
     </w:p>
     <w:p>
       <w:pPr>
@@ -3196,17 +5411,18 @@
           <w:iCs/>
         </w:rPr>
       </w:pPr>
-      <w:bookmarkStart w:id="7" w:name="_Toc71691012"/>
-      <w:bookmarkStart w:id="8" w:name="_Toc499021838"/>
+      <w:bookmarkStart w:id="6" w:name="_Toc71691012"/>
+      <w:bookmarkStart w:id="7" w:name="_Toc499021838"/>
       <w:r>
         <w:rPr>
           <w:i w:val="0"/>
           <w:iCs/>
         </w:rPr>
+        <w:lastRenderedPageBreak/>
         <w:t>Stratégie de test</w:t>
       </w:r>
+      <w:bookmarkEnd w:id="6"/>
       <w:bookmarkEnd w:id="7"/>
-      <w:bookmarkEnd w:id="8"/>
     </w:p>
     <w:p/>
     <w:p>
@@ -3225,7 +5441,25 @@
           <w:iCs/>
           <w:szCs w:val="14"/>
         </w:rPr>
-        <w:t xml:space="preserve">Décrire la stratégie globale de test: </w:t>
+        <w:t xml:space="preserve">Décrire la stratégie globale de </w:t>
+      </w:r>
+      <w:proofErr w:type="gramStart"/>
+      <w:r>
+        <w:rPr>
+          <w:i/>
+          <w:iCs/>
+          <w:szCs w:val="14"/>
+        </w:rPr>
+        <w:t>test:</w:t>
+      </w:r>
+      <w:proofErr w:type="gramEnd"/>
+      <w:r>
+        <w:rPr>
+          <w:i/>
+          <w:iCs/>
+          <w:szCs w:val="14"/>
+        </w:rPr>
+        <w:t xml:space="preserve"> </w:t>
       </w:r>
     </w:p>
     <w:p>
@@ -3256,6 +5490,7 @@
           <w:szCs w:val="14"/>
         </w:rPr>
       </w:pPr>
+      <w:proofErr w:type="gramStart"/>
       <w:r>
         <w:rPr>
           <w:i/>
@@ -3270,7 +5505,16 @@
           <w:iCs/>
           <w:szCs w:val="14"/>
         </w:rPr>
-        <w:t>ypes de des tests et ordre dans lequel ils seront effectués.</w:t>
+        <w:t>ypes</w:t>
+      </w:r>
+      <w:proofErr w:type="gramEnd"/>
+      <w:r>
+        <w:rPr>
+          <w:i/>
+          <w:iCs/>
+          <w:szCs w:val="14"/>
+        </w:rPr>
+        <w:t xml:space="preserve"> de des tests et ordre dans lequel ils seront effectués.</w:t>
       </w:r>
     </w:p>
     <w:p>
@@ -3290,6 +5534,7 @@
           <w:szCs w:val="14"/>
         </w:rPr>
       </w:pPr>
+      <w:proofErr w:type="gramStart"/>
       <w:r>
         <w:rPr>
           <w:i/>
@@ -3304,7 +5549,16 @@
           <w:iCs/>
           <w:szCs w:val="14"/>
         </w:rPr>
-        <w:t>es moyens à mettre en œuvre</w:t>
+        <w:t>es</w:t>
+      </w:r>
+      <w:proofErr w:type="gramEnd"/>
+      <w:r>
+        <w:rPr>
+          <w:i/>
+          <w:iCs/>
+          <w:szCs w:val="14"/>
+        </w:rPr>
+        <w:t xml:space="preserve"> moyens à mettre en œuvre</w:t>
       </w:r>
       <w:r>
         <w:rPr>
@@ -3332,6 +5586,7 @@
           <w:szCs w:val="14"/>
         </w:rPr>
       </w:pPr>
+      <w:proofErr w:type="gramStart"/>
       <w:r>
         <w:rPr>
           <w:i/>
@@ -3346,7 +5601,16 @@
           <w:iCs/>
           <w:szCs w:val="14"/>
         </w:rPr>
-        <w:t>ouverture des tests (tests exhaustifs ou non, si non, pourquoi ?)</w:t>
+        <w:t>ouverture</w:t>
+      </w:r>
+      <w:proofErr w:type="gramEnd"/>
+      <w:r>
+        <w:rPr>
+          <w:i/>
+          <w:iCs/>
+          <w:szCs w:val="14"/>
+        </w:rPr>
+        <w:t xml:space="preserve"> des tests (tests exhaustifs ou non, si non, pourquoi ?)</w:t>
       </w:r>
       <w:r>
         <w:rPr>
@@ -3374,6 +5638,7 @@
           <w:szCs w:val="14"/>
         </w:rPr>
       </w:pPr>
+      <w:proofErr w:type="gramStart"/>
       <w:r>
         <w:rPr>
           <w:i/>
@@ -3388,7 +5653,16 @@
           <w:iCs/>
           <w:szCs w:val="14"/>
         </w:rPr>
-        <w:t>onnées de test à prévoir (données réelles ?)</w:t>
+        <w:t>onnées</w:t>
+      </w:r>
+      <w:proofErr w:type="gramEnd"/>
+      <w:r>
+        <w:rPr>
+          <w:i/>
+          <w:iCs/>
+          <w:szCs w:val="14"/>
+        </w:rPr>
+        <w:t xml:space="preserve"> de test à prévoir (données réelles ?)</w:t>
       </w:r>
       <w:r>
         <w:rPr>
@@ -3416,13 +5690,23 @@
           <w:szCs w:val="14"/>
         </w:rPr>
       </w:pPr>
-      <w:r>
-        <w:rPr>
-          <w:i/>
-          <w:iCs/>
-          <w:szCs w:val="14"/>
-        </w:rPr>
-        <w:t>les testeurs extérieurs éventuels.</w:t>
+      <w:proofErr w:type="gramStart"/>
+      <w:r>
+        <w:rPr>
+          <w:i/>
+          <w:iCs/>
+          <w:szCs w:val="14"/>
+        </w:rPr>
+        <w:t>les</w:t>
+      </w:r>
+      <w:proofErr w:type="gramEnd"/>
+      <w:r>
+        <w:rPr>
+          <w:i/>
+          <w:iCs/>
+          <w:szCs w:val="14"/>
+        </w:rPr>
+        <w:t xml:space="preserve"> testeurs extérieurs éventuels.</w:t>
       </w:r>
     </w:p>
     <w:p>
@@ -3462,9 +5746,9 @@
           <w:iCs/>
         </w:rPr>
       </w:pPr>
-      <w:bookmarkStart w:id="9" w:name="_Toc25553310"/>
-      <w:bookmarkStart w:id="10" w:name="_Toc71691015"/>
-      <w:bookmarkStart w:id="11" w:name="_Toc499021839"/>
+      <w:bookmarkStart w:id="8" w:name="_Toc25553310"/>
+      <w:bookmarkStart w:id="9" w:name="_Toc71691015"/>
+      <w:bookmarkStart w:id="10" w:name="_Toc499021839"/>
       <w:r>
         <w:rPr>
           <w:rFonts w:cs="Arial"/>
@@ -3477,9 +5761,9 @@
         </w:rPr>
         <w:t>isques techniques</w:t>
       </w:r>
+      <w:bookmarkEnd w:id="8"/>
       <w:bookmarkEnd w:id="9"/>
       <w:bookmarkEnd w:id="10"/>
-      <w:bookmarkEnd w:id="11"/>
     </w:p>
     <w:p>
       <w:pPr>
@@ -3509,13 +5793,23 @@
           <w:sz w:val="24"/>
         </w:rPr>
       </w:pPr>
+      <w:proofErr w:type="gramStart"/>
       <w:r>
         <w:rPr>
           <w:rFonts w:ascii="Arial" w:hAnsi="Arial" w:cs="Arial"/>
           <w:i/>
           <w:sz w:val="24"/>
         </w:rPr>
-        <w:t>risques techniques (complexité, manque de compétences, …)</w:t>
+        <w:t>risques</w:t>
+      </w:r>
+      <w:proofErr w:type="gramEnd"/>
+      <w:r>
+        <w:rPr>
+          <w:rFonts w:ascii="Arial" w:hAnsi="Arial" w:cs="Arial"/>
+          <w:i/>
+          <w:sz w:val="24"/>
+        </w:rPr>
+        <w:t xml:space="preserve"> techniques (complexité, manque de compétences, …)</w:t>
       </w:r>
       <w:r>
         <w:rPr>
@@ -3561,7 +5855,25 @@
           <w:i/>
           <w:sz w:val="24"/>
         </w:rPr>
-        <w:t>Décrire aussi quelles solutions ont été appliquées pour réduire les risques (priorités, formation, actions, …)</w:t>
+        <w:t xml:space="preserve">Décrire aussi quelles solutions </w:t>
+      </w:r>
+      <w:proofErr w:type="gramStart"/>
+      <w:r>
+        <w:rPr>
+          <w:rFonts w:ascii="Arial" w:hAnsi="Arial" w:cs="Arial"/>
+          <w:i/>
+          <w:sz w:val="24"/>
+        </w:rPr>
+        <w:t>ont</w:t>
+      </w:r>
+      <w:proofErr w:type="gramEnd"/>
+      <w:r>
+        <w:rPr>
+          <w:rFonts w:ascii="Arial" w:hAnsi="Arial" w:cs="Arial"/>
+          <w:i/>
+          <w:sz w:val="24"/>
+        </w:rPr>
+        <w:t xml:space="preserve"> été appliquées pour réduire les risques (priorités, formation, actions, …)</w:t>
       </w:r>
       <w:r>
         <w:rPr>
@@ -3589,13 +5901,36 @@
     </w:p>
     <w:p>
       <w:pPr>
+        <w:pStyle w:val="Retraitnormal1"/>
+        <w:numPr>
+          <w:ilvl w:val="0"/>
+          <w:numId w:val="0"/>
+        </w:numPr>
+        <w:ind w:left="360"/>
+        <w:rPr>
+          <w:rFonts w:ascii="Arial" w:hAnsi="Arial" w:cs="Arial"/>
+          <w:iCs/>
+          <w:sz w:val="24"/>
+        </w:rPr>
+      </w:pPr>
+      <w:r>
+        <w:rPr>
+          <w:rFonts w:ascii="Arial" w:hAnsi="Arial" w:cs="Arial"/>
+          <w:iCs/>
+          <w:sz w:val="24"/>
+        </w:rPr>
+        <w:t>Le principal risque est que je ne connaissais pas comment utiliser les sockets avant de commencer le projet. Le programme aura certainement quelques lacunes et manques d’optimisation. Mais je vais travailler plus que ce qui est demandé pour pouvoir réaliser une application fonctionnelle.</w:t>
+      </w:r>
+    </w:p>
+    <w:p>
+      <w:pPr>
         <w:pStyle w:val="Titre2"/>
         <w:rPr>
           <w:i w:val="0"/>
           <w:iCs/>
         </w:rPr>
       </w:pPr>
-      <w:bookmarkStart w:id="12" w:name="_Toc499021840"/>
+      <w:bookmarkStart w:id="11" w:name="_Toc499021840"/>
       <w:r>
         <w:rPr>
           <w:i w:val="0"/>
@@ -3603,7 +5938,7 @@
         </w:rPr>
         <w:t>Planification</w:t>
       </w:r>
-      <w:bookmarkEnd w:id="12"/>
+      <w:bookmarkEnd w:id="11"/>
     </w:p>
     <w:p/>
     <w:p>
@@ -3632,7 +5967,6 @@
           <w:szCs w:val="14"/>
           <w:lang w:eastAsia="fr-FR"/>
         </w:rPr>
-        <w:lastRenderedPageBreak/>
         <w:t>Révision de la planification initiale du projet :</w:t>
       </w:r>
     </w:p>
@@ -3670,6 +6004,7 @@
           <w:lang w:eastAsia="fr-FR"/>
         </w:rPr>
       </w:pPr>
+      <w:proofErr w:type="gramStart"/>
       <w:r>
         <w:rPr>
           <w:rFonts w:ascii="Arial" w:hAnsi="Arial"/>
@@ -3679,7 +6014,19 @@
           <w:szCs w:val="14"/>
           <w:lang w:eastAsia="fr-FR"/>
         </w:rPr>
-        <w:t xml:space="preserve">planning indiquant les dates de début et de fin du projet ainsi que le découpage connu des diverses phases. </w:t>
+        <w:t>planning</w:t>
+      </w:r>
+      <w:proofErr w:type="gramEnd"/>
+      <w:r>
+        <w:rPr>
+          <w:rFonts w:ascii="Arial" w:hAnsi="Arial"/>
+          <w:i/>
+          <w:iCs/>
+          <w:sz w:val="24"/>
+          <w:szCs w:val="14"/>
+          <w:lang w:eastAsia="fr-FR"/>
+        </w:rPr>
+        <w:t xml:space="preserve"> indiquant les dates de début et de fin du projet ainsi que le découpage connu des diverses phases. </w:t>
       </w:r>
     </w:p>
     <w:p>
@@ -3698,6 +6045,7 @@
           <w:lang w:eastAsia="fr-FR"/>
         </w:rPr>
       </w:pPr>
+      <w:proofErr w:type="gramStart"/>
       <w:r>
         <w:rPr>
           <w:rFonts w:ascii="Arial" w:hAnsi="Arial"/>
@@ -3707,7 +6055,19 @@
           <w:szCs w:val="14"/>
           <w:lang w:eastAsia="fr-FR"/>
         </w:rPr>
-        <w:t>partage des tâches en cas de travail à plusieurs.</w:t>
+        <w:t>partage</w:t>
+      </w:r>
+      <w:proofErr w:type="gramEnd"/>
+      <w:r>
+        <w:rPr>
+          <w:rFonts w:ascii="Arial" w:hAnsi="Arial"/>
+          <w:i/>
+          <w:iCs/>
+          <w:sz w:val="24"/>
+          <w:szCs w:val="14"/>
+          <w:lang w:eastAsia="fr-FR"/>
+        </w:rPr>
+        <w:t xml:space="preserve"> des tâches en cas de travail à plusieurs.</w:t>
       </w:r>
     </w:p>
     <w:p>
@@ -3807,9 +6167,9 @@
           <w:iCs/>
         </w:rPr>
       </w:pPr>
-      <w:bookmarkStart w:id="13" w:name="_Toc25553314"/>
-      <w:bookmarkStart w:id="14" w:name="_Toc71691019"/>
-      <w:bookmarkStart w:id="15" w:name="_Toc499021841"/>
+      <w:bookmarkStart w:id="12" w:name="_Toc25553314"/>
+      <w:bookmarkStart w:id="13" w:name="_Toc71691019"/>
+      <w:bookmarkStart w:id="14" w:name="_Toc499021841"/>
       <w:r>
         <w:rPr>
           <w:i w:val="0"/>
@@ -3817,9 +6177,9 @@
         </w:rPr>
         <w:t>Dossier de conception</w:t>
       </w:r>
+      <w:bookmarkEnd w:id="12"/>
       <w:bookmarkEnd w:id="13"/>
       <w:bookmarkEnd w:id="14"/>
-      <w:bookmarkEnd w:id="15"/>
     </w:p>
     <w:p>
       <w:pPr>
@@ -3855,8 +6215,18 @@
           <w:i/>
           <w:sz w:val="24"/>
         </w:rPr>
-        <w:t>Fournir tous les document de conception:</w:t>
-      </w:r>
+        <w:t xml:space="preserve">Fournir tous les document de </w:t>
+      </w:r>
+      <w:proofErr w:type="gramStart"/>
+      <w:r>
+        <w:rPr>
+          <w:rFonts w:ascii="Arial" w:hAnsi="Arial" w:cs="Arial"/>
+          <w:i/>
+          <w:sz w:val="24"/>
+        </w:rPr>
+        <w:t>conception:</w:t>
+      </w:r>
+      <w:proofErr w:type="gramEnd"/>
     </w:p>
     <w:p>
       <w:pPr>
@@ -3886,13 +6256,23 @@
           <w:sz w:val="24"/>
         </w:rPr>
       </w:pPr>
+      <w:proofErr w:type="gramStart"/>
       <w:r>
         <w:rPr>
           <w:rFonts w:ascii="Arial" w:hAnsi="Arial" w:cs="Arial"/>
           <w:i/>
           <w:sz w:val="24"/>
         </w:rPr>
-        <w:t>le choix du matériel HW</w:t>
+        <w:t>le</w:t>
+      </w:r>
+      <w:proofErr w:type="gramEnd"/>
+      <w:r>
+        <w:rPr>
+          <w:rFonts w:ascii="Arial" w:hAnsi="Arial" w:cs="Arial"/>
+          <w:i/>
+          <w:sz w:val="24"/>
+        </w:rPr>
+        <w:t xml:space="preserve"> choix du matériel HW</w:t>
       </w:r>
     </w:p>
     <w:p>
@@ -3908,13 +6288,23 @@
           <w:sz w:val="24"/>
         </w:rPr>
       </w:pPr>
+      <w:proofErr w:type="gramStart"/>
       <w:r>
         <w:rPr>
           <w:rFonts w:ascii="Arial" w:hAnsi="Arial" w:cs="Arial"/>
           <w:i/>
           <w:sz w:val="24"/>
         </w:rPr>
-        <w:t xml:space="preserve">le choix des systèmes d'exploitation pour la réalisation </w:t>
+        <w:t>le</w:t>
+      </w:r>
+      <w:proofErr w:type="gramEnd"/>
+      <w:r>
+        <w:rPr>
+          <w:rFonts w:ascii="Arial" w:hAnsi="Arial" w:cs="Arial"/>
+          <w:i/>
+          <w:sz w:val="24"/>
+        </w:rPr>
+        <w:t xml:space="preserve"> choix des systèmes d'exploitation pour la réalisation </w:t>
       </w:r>
       <w:r>
         <w:rPr>
@@ -3947,19 +6337,29 @@
           <w:sz w:val="24"/>
         </w:rPr>
       </w:pPr>
+      <w:proofErr w:type="gramStart"/>
       <w:r>
         <w:rPr>
           <w:rFonts w:ascii="Arial" w:hAnsi="Arial" w:cs="Arial"/>
           <w:i/>
           <w:sz w:val="24"/>
         </w:rPr>
-        <w:t xml:space="preserve">le choix des outils logiciels pour la réalisation </w:t>
-      </w:r>
+        <w:t>le</w:t>
+      </w:r>
+      <w:proofErr w:type="gramEnd"/>
       <w:r>
         <w:rPr>
           <w:rFonts w:ascii="Arial" w:hAnsi="Arial" w:cs="Arial"/>
           <w:i/>
           <w:sz w:val="24"/>
+        </w:rPr>
+        <w:t xml:space="preserve"> choix des outils logiciels pour la réalisation </w:t>
+      </w:r>
+      <w:r>
+        <w:rPr>
+          <w:rFonts w:ascii="Arial" w:hAnsi="Arial" w:cs="Arial"/>
+          <w:i/>
+          <w:sz w:val="24"/>
           <w:u w:val="single"/>
         </w:rPr>
         <w:t>et</w:t>
@@ -3972,6 +6372,22 @@
         </w:rPr>
         <w:t xml:space="preserve"> l'utilisation</w:t>
       </w:r>
+    </w:p>
+    <w:p>
+      <w:pPr>
+        <w:pStyle w:val="Retraitnormal1"/>
+        <w:numPr>
+          <w:ilvl w:val="0"/>
+          <w:numId w:val="0"/>
+        </w:numPr>
+        <w:ind w:left="360" w:hanging="360"/>
+        <w:rPr>
+          <w:rFonts w:ascii="Arial" w:hAnsi="Arial" w:cs="Arial"/>
+          <w:sz w:val="24"/>
+        </w:rPr>
+      </w:pPr>
+      <w:bookmarkStart w:id="15" w:name="_GoBack"/>
+      <w:bookmarkEnd w:id="15"/>
     </w:p>
     <w:p>
       <w:pPr>
@@ -3986,13 +6402,24 @@
           <w:sz w:val="24"/>
         </w:rPr>
       </w:pPr>
+      <w:proofErr w:type="gramStart"/>
       <w:r>
         <w:rPr>
           <w:rFonts w:ascii="Arial" w:hAnsi="Arial" w:cs="Arial"/>
           <w:i/>
           <w:sz w:val="24"/>
         </w:rPr>
-        <w:t xml:space="preserve">site web: </w:t>
+        <w:lastRenderedPageBreak/>
+        <w:t>site</w:t>
+      </w:r>
+      <w:proofErr w:type="gramEnd"/>
+      <w:r>
+        <w:rPr>
+          <w:rFonts w:ascii="Arial" w:hAnsi="Arial" w:cs="Arial"/>
+          <w:i/>
+          <w:sz w:val="24"/>
+        </w:rPr>
+        <w:t xml:space="preserve"> web: </w:t>
       </w:r>
       <w:r>
         <w:rPr>
@@ -4016,13 +6443,23 @@
           <w:sz w:val="24"/>
         </w:rPr>
       </w:pPr>
+      <w:proofErr w:type="gramStart"/>
       <w:r>
         <w:rPr>
           <w:rFonts w:ascii="Arial" w:hAnsi="Arial" w:cs="Arial"/>
           <w:i/>
           <w:sz w:val="24"/>
         </w:rPr>
-        <w:t>bases de données: décrire le modèle relationnel, le contenu détaillé des tables (caractéristiques de chaque champs) et les requêtes.</w:t>
+        <w:t>bases</w:t>
+      </w:r>
+      <w:proofErr w:type="gramEnd"/>
+      <w:r>
+        <w:rPr>
+          <w:rFonts w:ascii="Arial" w:hAnsi="Arial" w:cs="Arial"/>
+          <w:i/>
+          <w:sz w:val="24"/>
+        </w:rPr>
+        <w:t xml:space="preserve"> de données: décrire le modèle relationnel, le contenu détaillé des tables (caractéristiques de chaque champs) et les requêtes.</w:t>
       </w:r>
     </w:p>
     <w:p>
@@ -4038,20 +6475,30 @@
           <w:sz w:val="24"/>
         </w:rPr>
       </w:pPr>
+      <w:proofErr w:type="gramStart"/>
       <w:r>
         <w:rPr>
           <w:rFonts w:ascii="Arial" w:hAnsi="Arial" w:cs="Arial"/>
           <w:i/>
           <w:sz w:val="24"/>
         </w:rPr>
-        <w:t>programmation et scripts: organigramme, architecture du programme, découpage modulaire, entrées-sorties des modules, pseudo-code</w:t>
-      </w:r>
+        <w:t>programmation</w:t>
+      </w:r>
+      <w:proofErr w:type="gramEnd"/>
       <w:r>
         <w:rPr>
           <w:rFonts w:ascii="Arial" w:hAnsi="Arial" w:cs="Arial"/>
           <w:i/>
           <w:sz w:val="24"/>
         </w:rPr>
+        <w:t xml:space="preserve"> et scripts: organigramme, architecture du programme, découpage modulaire, entrées-sorties des modules, pseudo-code</w:t>
+      </w:r>
+      <w:r>
+        <w:rPr>
+          <w:rFonts w:ascii="Arial" w:hAnsi="Arial" w:cs="Arial"/>
+          <w:i/>
+          <w:sz w:val="24"/>
+        </w:rPr>
         <w:t xml:space="preserve"> </w:t>
       </w:r>
       <w:r>
@@ -4070,13 +6517,23 @@
         </w:rPr>
         <w:t xml:space="preserve"> </w:t>
       </w:r>
+      <w:proofErr w:type="spellStart"/>
       <w:r>
         <w:rPr>
           <w:rFonts w:ascii="Arial" w:hAnsi="Arial" w:cs="Arial"/>
           <w:i/>
           <w:sz w:val="24"/>
         </w:rPr>
-        <w:t>structogramme…</w:t>
+        <w:t>structogramme</w:t>
+      </w:r>
+      <w:proofErr w:type="spellEnd"/>
+      <w:r>
+        <w:rPr>
+          <w:rFonts w:ascii="Arial" w:hAnsi="Arial" w:cs="Arial"/>
+          <w:i/>
+          <w:sz w:val="24"/>
+        </w:rPr>
+        <w:t>…</w:t>
       </w:r>
     </w:p>
     <w:p>
@@ -4430,7 +6887,6 @@
           <w:i/>
           <w:iCs/>
         </w:rPr>
-        <w:lastRenderedPageBreak/>
         <w:t xml:space="preserve">NOTE : </w:t>
       </w:r>
       <w:r>
@@ -5419,8 +7875,8 @@
       </w:pPr>
     </w:p>
     <w:sectPr>
-      <w:headerReference w:type="default" r:id="rId8"/>
-      <w:footerReference w:type="default" r:id="rId9"/>
+      <w:headerReference w:type="default" r:id="rId33"/>
+      <w:footerReference w:type="default" r:id="rId34"/>
       <w:pgSz w:w="11906" w:h="16838" w:code="9"/>
       <w:pgMar w:top="1418" w:right="1418" w:bottom="1418" w:left="1418" w:header="720" w:footer="720" w:gutter="0"/>
       <w:cols w:space="720"/>
@@ -5431,7 +7887,7 @@
 </file>
 
 <file path=word/endnotes.xml><?xml version="1.0" encoding="utf-8"?>
-<w:endnotes xmlns:wpc="http://schemas.microsoft.com/office/word/2010/wordprocessingCanvas" xmlns:cx="http://schemas.microsoft.com/office/drawing/2014/chartex" xmlns:mc="http://schemas.openxmlformats.org/markup-compatibility/2006" xmlns:o="urn:schemas-microsoft-com:office:office" xmlns:r="http://schemas.openxmlformats.org/officeDocument/2006/relationships" xmlns:m="http://schemas.openxmlformats.org/officeDocument/2006/math" xmlns:v="urn:schemas-microsoft-com:vml" xmlns:wp14="http://schemas.microsoft.com/office/word/2010/wordprocessingDrawing" xmlns:wp="http://schemas.openxmlformats.org/drawingml/2006/wordprocessingDrawing" xmlns:w10="urn:schemas-microsoft-com:office:word" xmlns:w="http://schemas.openxmlformats.org/wordprocessingml/2006/main" xmlns:w14="http://schemas.microsoft.com/office/word/2010/wordml" xmlns:w15="http://schemas.microsoft.com/office/word/2012/wordml" xmlns:w16se="http://schemas.microsoft.com/office/word/2015/wordml/symex" xmlns:wpg="http://schemas.microsoft.com/office/word/2010/wordprocessingGroup" xmlns:wpi="http://schemas.microsoft.com/office/word/2010/wordprocessingInk" xmlns:wne="http://schemas.microsoft.com/office/word/2006/wordml" xmlns:wps="http://schemas.microsoft.com/office/word/2010/wordprocessingShape" mc:Ignorable="w14 w15 w16se wp14">
+<w:endnotes xmlns:wpc="http://schemas.microsoft.com/office/word/2010/wordprocessingCanvas" xmlns:cx="http://schemas.microsoft.com/office/drawing/2014/chartex" xmlns:cx1="http://schemas.microsoft.com/office/drawing/2015/9/8/chartex" xmlns:cx2="http://schemas.microsoft.com/office/drawing/2015/10/21/chartex" xmlns:cx3="http://schemas.microsoft.com/office/drawing/2016/5/9/chartex" xmlns:cx4="http://schemas.microsoft.com/office/drawing/2016/5/10/chartex" xmlns:cx5="http://schemas.microsoft.com/office/drawing/2016/5/11/chartex" xmlns:cx6="http://schemas.microsoft.com/office/drawing/2016/5/12/chartex" xmlns:cx7="http://schemas.microsoft.com/office/drawing/2016/5/13/chartex" xmlns:cx8="http://schemas.microsoft.com/office/drawing/2016/5/14/chartex" xmlns:mc="http://schemas.openxmlformats.org/markup-compatibility/2006" xmlns:aink="http://schemas.microsoft.com/office/drawing/2016/ink" xmlns:am3d="http://schemas.microsoft.com/office/drawing/2017/model3d" xmlns:o="urn:schemas-microsoft-com:office:office" xmlns:r="http://schemas.openxmlformats.org/officeDocument/2006/relationships" xmlns:m="http://schemas.openxmlformats.org/officeDocument/2006/math" xmlns:v="urn:schemas-microsoft-com:vml" xmlns:wp14="http://schemas.microsoft.com/office/word/2010/wordprocessingDrawing" xmlns:wp="http://schemas.openxmlformats.org/drawingml/2006/wordprocessingDrawing" xmlns:w10="urn:schemas-microsoft-com:office:word" xmlns:w="http://schemas.openxmlformats.org/wordprocessingml/2006/main" xmlns:w14="http://schemas.microsoft.com/office/word/2010/wordml" xmlns:w15="http://schemas.microsoft.com/office/word/2012/wordml" xmlns:w16cid="http://schemas.microsoft.com/office/word/2016/wordml/cid" xmlns:w16se="http://schemas.microsoft.com/office/word/2015/wordml/symex" xmlns:wpg="http://schemas.microsoft.com/office/word/2010/wordprocessingGroup" xmlns:wpi="http://schemas.microsoft.com/office/word/2010/wordprocessingInk" xmlns:wne="http://schemas.microsoft.com/office/word/2006/wordml" xmlns:wps="http://schemas.microsoft.com/office/word/2010/wordprocessingShape" mc:Ignorable="w14 w15 w16se w16cid wp14">
   <w:endnote w:type="separator" w:id="-1">
     <w:p>
       <w:r>
@@ -5450,7 +7906,7 @@
 </file>
 
 <file path=word/footer1.xml><?xml version="1.0" encoding="utf-8"?>
-<w:ftr xmlns:wpc="http://schemas.microsoft.com/office/word/2010/wordprocessingCanvas" xmlns:cx="http://schemas.microsoft.com/office/drawing/2014/chartex" xmlns:mc="http://schemas.openxmlformats.org/markup-compatibility/2006" xmlns:o="urn:schemas-microsoft-com:office:office" xmlns:r="http://schemas.openxmlformats.org/officeDocument/2006/relationships" xmlns:m="http://schemas.openxmlformats.org/officeDocument/2006/math" xmlns:v="urn:schemas-microsoft-com:vml" xmlns:wp14="http://schemas.microsoft.com/office/word/2010/wordprocessingDrawing" xmlns:wp="http://schemas.openxmlformats.org/drawingml/2006/wordprocessingDrawing" xmlns:w10="urn:schemas-microsoft-com:office:word" xmlns:w="http://schemas.openxmlformats.org/wordprocessingml/2006/main" xmlns:w14="http://schemas.microsoft.com/office/word/2010/wordml" xmlns:w15="http://schemas.microsoft.com/office/word/2012/wordml" xmlns:w16se="http://schemas.microsoft.com/office/word/2015/wordml/symex" xmlns:wpg="http://schemas.microsoft.com/office/word/2010/wordprocessingGroup" xmlns:wpi="http://schemas.microsoft.com/office/word/2010/wordprocessingInk" xmlns:wne="http://schemas.microsoft.com/office/word/2006/wordml" xmlns:wps="http://schemas.microsoft.com/office/word/2010/wordprocessingShape" mc:Ignorable="w14 w15 w16se wp14">
+<w:ftr xmlns:wpc="http://schemas.microsoft.com/office/word/2010/wordprocessingCanvas" xmlns:cx="http://schemas.microsoft.com/office/drawing/2014/chartex" xmlns:cx1="http://schemas.microsoft.com/office/drawing/2015/9/8/chartex" xmlns:cx2="http://schemas.microsoft.com/office/drawing/2015/10/21/chartex" xmlns:cx3="http://schemas.microsoft.com/office/drawing/2016/5/9/chartex" xmlns:cx4="http://schemas.microsoft.com/office/drawing/2016/5/10/chartex" xmlns:cx5="http://schemas.microsoft.com/office/drawing/2016/5/11/chartex" xmlns:cx6="http://schemas.microsoft.com/office/drawing/2016/5/12/chartex" xmlns:cx7="http://schemas.microsoft.com/office/drawing/2016/5/13/chartex" xmlns:cx8="http://schemas.microsoft.com/office/drawing/2016/5/14/chartex" xmlns:mc="http://schemas.openxmlformats.org/markup-compatibility/2006" xmlns:aink="http://schemas.microsoft.com/office/drawing/2016/ink" xmlns:am3d="http://schemas.microsoft.com/office/drawing/2017/model3d" xmlns:o="urn:schemas-microsoft-com:office:office" xmlns:r="http://schemas.openxmlformats.org/officeDocument/2006/relationships" xmlns:m="http://schemas.openxmlformats.org/officeDocument/2006/math" xmlns:v="urn:schemas-microsoft-com:vml" xmlns:wp14="http://schemas.microsoft.com/office/word/2010/wordprocessingDrawing" xmlns:wp="http://schemas.openxmlformats.org/drawingml/2006/wordprocessingDrawing" xmlns:w10="urn:schemas-microsoft-com:office:word" xmlns:w="http://schemas.openxmlformats.org/wordprocessingml/2006/main" xmlns:w14="http://schemas.microsoft.com/office/word/2010/wordml" xmlns:w15="http://schemas.microsoft.com/office/word/2012/wordml" xmlns:w16cid="http://schemas.microsoft.com/office/word/2016/wordml/cid" xmlns:w16se="http://schemas.microsoft.com/office/word/2015/wordml/symex" xmlns:wpg="http://schemas.microsoft.com/office/word/2010/wordprocessingGroup" xmlns:wpi="http://schemas.microsoft.com/office/word/2010/wordprocessingInk" xmlns:wne="http://schemas.microsoft.com/office/word/2006/wordml" xmlns:wps="http://schemas.microsoft.com/office/word/2010/wordprocessingShape" mc:Ignorable="w14 w15 w16se w16cid wp14">
   <w:p>
     <w:pPr>
       <w:pStyle w:val="Pieddepage"/>
@@ -5462,12 +7918,21 @@
         <w:szCs w:val="16"/>
       </w:rPr>
     </w:pPr>
+    <w:proofErr w:type="gramStart"/>
     <w:r>
       <w:rPr>
         <w:sz w:val="16"/>
         <w:szCs w:val="16"/>
       </w:rPr>
-      <w:t>i-CQ VD Octobre 2010</w:t>
+      <w:t>i</w:t>
+    </w:r>
+    <w:proofErr w:type="gramEnd"/>
+    <w:r>
+      <w:rPr>
+        <w:sz w:val="16"/>
+        <w:szCs w:val="16"/>
+      </w:rPr>
+      <w:t>-CQ VD Octobre 2010</w:t>
     </w:r>
     <w:r>
       <w:rPr>
@@ -5507,7 +7972,7 @@
         <w:sz w:val="16"/>
         <w:szCs w:val="16"/>
       </w:rPr>
-      <w:t>5</w:t>
+      <w:t>20</w:t>
     </w:r>
     <w:r>
       <w:rPr>
@@ -5529,7 +7994,23 @@
         <w:sz w:val="16"/>
         <w:szCs w:val="16"/>
       </w:rPr>
-      <w:t>Dernière modif : 02.12.2010</w:t>
+      <w:t xml:space="preserve">Dernière </w:t>
+    </w:r>
+    <w:proofErr w:type="spellStart"/>
+    <w:r>
+      <w:rPr>
+        <w:sz w:val="16"/>
+        <w:szCs w:val="16"/>
+      </w:rPr>
+      <w:t>modif</w:t>
+    </w:r>
+    <w:proofErr w:type="spellEnd"/>
+    <w:r>
+      <w:rPr>
+        <w:sz w:val="16"/>
+        <w:szCs w:val="16"/>
+      </w:rPr>
+      <w:t> : 02.12.2010</w:t>
     </w:r>
     <w:r>
       <w:rPr>
@@ -5544,7 +8025,7 @@
 </file>
 
 <file path=word/footnotes.xml><?xml version="1.0" encoding="utf-8"?>
-<w:footnotes xmlns:wpc="http://schemas.microsoft.com/office/word/2010/wordprocessingCanvas" xmlns:cx="http://schemas.microsoft.com/office/drawing/2014/chartex" xmlns:mc="http://schemas.openxmlformats.org/markup-compatibility/2006" xmlns:o="urn:schemas-microsoft-com:office:office" xmlns:r="http://schemas.openxmlformats.org/officeDocument/2006/relationships" xmlns:m="http://schemas.openxmlformats.org/officeDocument/2006/math" xmlns:v="urn:schemas-microsoft-com:vml" xmlns:wp14="http://schemas.microsoft.com/office/word/2010/wordprocessingDrawing" xmlns:wp="http://schemas.openxmlformats.org/drawingml/2006/wordprocessingDrawing" xmlns:w10="urn:schemas-microsoft-com:office:word" xmlns:w="http://schemas.openxmlformats.org/wordprocessingml/2006/main" xmlns:w14="http://schemas.microsoft.com/office/word/2010/wordml" xmlns:w15="http://schemas.microsoft.com/office/word/2012/wordml" xmlns:w16se="http://schemas.microsoft.com/office/word/2015/wordml/symex" xmlns:wpg="http://schemas.microsoft.com/office/word/2010/wordprocessingGroup" xmlns:wpi="http://schemas.microsoft.com/office/word/2010/wordprocessingInk" xmlns:wne="http://schemas.microsoft.com/office/word/2006/wordml" xmlns:wps="http://schemas.microsoft.com/office/word/2010/wordprocessingShape" mc:Ignorable="w14 w15 w16se wp14">
+<w:footnotes xmlns:wpc="http://schemas.microsoft.com/office/word/2010/wordprocessingCanvas" xmlns:cx="http://schemas.microsoft.com/office/drawing/2014/chartex" xmlns:cx1="http://schemas.microsoft.com/office/drawing/2015/9/8/chartex" xmlns:cx2="http://schemas.microsoft.com/office/drawing/2015/10/21/chartex" xmlns:cx3="http://schemas.microsoft.com/office/drawing/2016/5/9/chartex" xmlns:cx4="http://schemas.microsoft.com/office/drawing/2016/5/10/chartex" xmlns:cx5="http://schemas.microsoft.com/office/drawing/2016/5/11/chartex" xmlns:cx6="http://schemas.microsoft.com/office/drawing/2016/5/12/chartex" xmlns:cx7="http://schemas.microsoft.com/office/drawing/2016/5/13/chartex" xmlns:cx8="http://schemas.microsoft.com/office/drawing/2016/5/14/chartex" xmlns:mc="http://schemas.openxmlformats.org/markup-compatibility/2006" xmlns:aink="http://schemas.microsoft.com/office/drawing/2016/ink" xmlns:am3d="http://schemas.microsoft.com/office/drawing/2017/model3d" xmlns:o="urn:schemas-microsoft-com:office:office" xmlns:r="http://schemas.openxmlformats.org/officeDocument/2006/relationships" xmlns:m="http://schemas.openxmlformats.org/officeDocument/2006/math" xmlns:v="urn:schemas-microsoft-com:vml" xmlns:wp14="http://schemas.microsoft.com/office/word/2010/wordprocessingDrawing" xmlns:wp="http://schemas.openxmlformats.org/drawingml/2006/wordprocessingDrawing" xmlns:w10="urn:schemas-microsoft-com:office:word" xmlns:w="http://schemas.openxmlformats.org/wordprocessingml/2006/main" xmlns:w14="http://schemas.microsoft.com/office/word/2010/wordml" xmlns:w15="http://schemas.microsoft.com/office/word/2012/wordml" xmlns:w16cid="http://schemas.microsoft.com/office/word/2016/wordml/cid" xmlns:w16se="http://schemas.microsoft.com/office/word/2015/wordml/symex" xmlns:wpg="http://schemas.microsoft.com/office/word/2010/wordprocessingGroup" xmlns:wpi="http://schemas.microsoft.com/office/word/2010/wordprocessingInk" xmlns:wne="http://schemas.microsoft.com/office/word/2006/wordml" xmlns:wps="http://schemas.microsoft.com/office/word/2010/wordprocessingShape" mc:Ignorable="w14 w15 w16se w16cid wp14">
   <w:footnote w:type="separator" w:id="-1">
     <w:p>
       <w:r>
@@ -5563,7 +8044,7 @@
 </file>
 
 <file path=word/header1.xml><?xml version="1.0" encoding="utf-8"?>
-<w:hdr xmlns:wpc="http://schemas.microsoft.com/office/word/2010/wordprocessingCanvas" xmlns:cx="http://schemas.microsoft.com/office/drawing/2014/chartex" xmlns:mc="http://schemas.openxmlformats.org/markup-compatibility/2006" xmlns:o="urn:schemas-microsoft-com:office:office" xmlns:r="http://schemas.openxmlformats.org/officeDocument/2006/relationships" xmlns:m="http://schemas.openxmlformats.org/officeDocument/2006/math" xmlns:v="urn:schemas-microsoft-com:vml" xmlns:wp14="http://schemas.microsoft.com/office/word/2010/wordprocessingDrawing" xmlns:wp="http://schemas.openxmlformats.org/drawingml/2006/wordprocessingDrawing" xmlns:w10="urn:schemas-microsoft-com:office:word" xmlns:w="http://schemas.openxmlformats.org/wordprocessingml/2006/main" xmlns:w14="http://schemas.microsoft.com/office/word/2010/wordml" xmlns:w15="http://schemas.microsoft.com/office/word/2012/wordml" xmlns:w16se="http://schemas.microsoft.com/office/word/2015/wordml/symex" xmlns:wpg="http://schemas.microsoft.com/office/word/2010/wordprocessingGroup" xmlns:wpi="http://schemas.microsoft.com/office/word/2010/wordprocessingInk" xmlns:wne="http://schemas.microsoft.com/office/word/2006/wordml" xmlns:wps="http://schemas.microsoft.com/office/word/2010/wordprocessingShape" mc:Ignorable="w14 w15 w16se wp14">
+<w:hdr xmlns:wpc="http://schemas.microsoft.com/office/word/2010/wordprocessingCanvas" xmlns:cx="http://schemas.microsoft.com/office/drawing/2014/chartex" xmlns:cx1="http://schemas.microsoft.com/office/drawing/2015/9/8/chartex" xmlns:cx2="http://schemas.microsoft.com/office/drawing/2015/10/21/chartex" xmlns:cx3="http://schemas.microsoft.com/office/drawing/2016/5/9/chartex" xmlns:cx4="http://schemas.microsoft.com/office/drawing/2016/5/10/chartex" xmlns:cx5="http://schemas.microsoft.com/office/drawing/2016/5/11/chartex" xmlns:cx6="http://schemas.microsoft.com/office/drawing/2016/5/12/chartex" xmlns:cx7="http://schemas.microsoft.com/office/drawing/2016/5/13/chartex" xmlns:cx8="http://schemas.microsoft.com/office/drawing/2016/5/14/chartex" xmlns:mc="http://schemas.openxmlformats.org/markup-compatibility/2006" xmlns:aink="http://schemas.microsoft.com/office/drawing/2016/ink" xmlns:am3d="http://schemas.microsoft.com/office/drawing/2017/model3d" xmlns:o="urn:schemas-microsoft-com:office:office" xmlns:r="http://schemas.openxmlformats.org/officeDocument/2006/relationships" xmlns:m="http://schemas.openxmlformats.org/officeDocument/2006/math" xmlns:v="urn:schemas-microsoft-com:vml" xmlns:wp14="http://schemas.microsoft.com/office/word/2010/wordprocessingDrawing" xmlns:wp="http://schemas.openxmlformats.org/drawingml/2006/wordprocessingDrawing" xmlns:w10="urn:schemas-microsoft-com:office:word" xmlns:w="http://schemas.openxmlformats.org/wordprocessingml/2006/main" xmlns:w14="http://schemas.microsoft.com/office/word/2010/wordml" xmlns:w15="http://schemas.microsoft.com/office/word/2012/wordml" xmlns:w16cid="http://schemas.microsoft.com/office/word/2016/wordml/cid" xmlns:w16se="http://schemas.microsoft.com/office/word/2015/wordml/symex" xmlns:wpg="http://schemas.microsoft.com/office/word/2010/wordprocessingGroup" xmlns:wpi="http://schemas.microsoft.com/office/word/2010/wordprocessingInk" xmlns:wne="http://schemas.microsoft.com/office/word/2006/wordml" xmlns:wps="http://schemas.microsoft.com/office/word/2010/wordprocessingShape" mc:Ignorable="w14 w15 w16se w16cid wp14">
   <w:p>
     <w:pPr>
       <w:pStyle w:val="En-tte"/>
@@ -5635,7 +8116,7 @@
 </file>
 
 <file path=word/numbering.xml><?xml version="1.0" encoding="utf-8"?>
-<w:numbering xmlns:wpc="http://schemas.microsoft.com/office/word/2010/wordprocessingCanvas" xmlns:cx="http://schemas.microsoft.com/office/drawing/2014/chartex" xmlns:mc="http://schemas.openxmlformats.org/markup-compatibility/2006" xmlns:o="urn:schemas-microsoft-com:office:office" xmlns:r="http://schemas.openxmlformats.org/officeDocument/2006/relationships" xmlns:m="http://schemas.openxmlformats.org/officeDocument/2006/math" xmlns:v="urn:schemas-microsoft-com:vml" xmlns:wp14="http://schemas.microsoft.com/office/word/2010/wordprocessingDrawing" xmlns:wp="http://schemas.openxmlformats.org/drawingml/2006/wordprocessingDrawing" xmlns:w10="urn:schemas-microsoft-com:office:word" xmlns:w="http://schemas.openxmlformats.org/wordprocessingml/2006/main" xmlns:w14="http://schemas.microsoft.com/office/word/2010/wordml" xmlns:w15="http://schemas.microsoft.com/office/word/2012/wordml" xmlns:w16se="http://schemas.microsoft.com/office/word/2015/wordml/symex" xmlns:wpg="http://schemas.microsoft.com/office/word/2010/wordprocessingGroup" xmlns:wpi="http://schemas.microsoft.com/office/word/2010/wordprocessingInk" xmlns:wne="http://schemas.microsoft.com/office/word/2006/wordml" xmlns:wps="http://schemas.microsoft.com/office/word/2010/wordprocessingShape" mc:Ignorable="w14 w15 w16se wp14">
+<w:numbering xmlns:wpc="http://schemas.microsoft.com/office/word/2010/wordprocessingCanvas" xmlns:cx="http://schemas.microsoft.com/office/drawing/2014/chartex" xmlns:cx1="http://schemas.microsoft.com/office/drawing/2015/9/8/chartex" xmlns:cx2="http://schemas.microsoft.com/office/drawing/2015/10/21/chartex" xmlns:cx3="http://schemas.microsoft.com/office/drawing/2016/5/9/chartex" xmlns:cx4="http://schemas.microsoft.com/office/drawing/2016/5/10/chartex" xmlns:cx5="http://schemas.microsoft.com/office/drawing/2016/5/11/chartex" xmlns:cx6="http://schemas.microsoft.com/office/drawing/2016/5/12/chartex" xmlns:cx7="http://schemas.microsoft.com/office/drawing/2016/5/13/chartex" xmlns:cx8="http://schemas.microsoft.com/office/drawing/2016/5/14/chartex" xmlns:mc="http://schemas.openxmlformats.org/markup-compatibility/2006" xmlns:aink="http://schemas.microsoft.com/office/drawing/2016/ink" xmlns:am3d="http://schemas.microsoft.com/office/drawing/2017/model3d" xmlns:o="urn:schemas-microsoft-com:office:office" xmlns:r="http://schemas.openxmlformats.org/officeDocument/2006/relationships" xmlns:m="http://schemas.openxmlformats.org/officeDocument/2006/math" xmlns:v="urn:schemas-microsoft-com:vml" xmlns:wp14="http://schemas.microsoft.com/office/word/2010/wordprocessingDrawing" xmlns:wp="http://schemas.openxmlformats.org/drawingml/2006/wordprocessingDrawing" xmlns:w10="urn:schemas-microsoft-com:office:word" xmlns:w="http://schemas.openxmlformats.org/wordprocessingml/2006/main" xmlns:w14="http://schemas.microsoft.com/office/word/2010/wordml" xmlns:w15="http://schemas.microsoft.com/office/word/2012/wordml" xmlns:w16cid="http://schemas.microsoft.com/office/word/2016/wordml/cid" xmlns:w16se="http://schemas.microsoft.com/office/word/2015/wordml/symex" xmlns:wpg="http://schemas.microsoft.com/office/word/2010/wordprocessingGroup" xmlns:wpi="http://schemas.microsoft.com/office/word/2010/wordprocessingInk" xmlns:wne="http://schemas.microsoft.com/office/word/2006/wordml" xmlns:wps="http://schemas.microsoft.com/office/word/2010/wordprocessingShape" mc:Ignorable="w14 w15 w16se w16cid wp14">
   <w:abstractNum w:abstractNumId="0" w15:restartNumberingAfterBreak="0">
     <w:nsid w:val="0A7C7405"/>
     <w:multiLevelType w:val="singleLevel"/>
@@ -6635,6 +9116,119 @@
     </w:lvl>
   </w:abstractNum>
   <w:abstractNum w:abstractNumId="8" w15:restartNumberingAfterBreak="0">
+    <w:nsid w:val="52B70BD0"/>
+    <w:multiLevelType w:val="hybridMultilevel"/>
+    <w:tmpl w:val="350EC7AE"/>
+    <w:lvl w:ilvl="0" w:tplc="100C0001">
+      <w:start w:val="1"/>
+      <w:numFmt w:val="bullet"/>
+      <w:lvlText w:val=""/>
+      <w:lvlJc w:val="left"/>
+      <w:pPr>
+        <w:ind w:left="720" w:hanging="360"/>
+      </w:pPr>
+      <w:rPr>
+        <w:rFonts w:ascii="Symbol" w:hAnsi="Symbol" w:hint="default"/>
+      </w:rPr>
+    </w:lvl>
+    <w:lvl w:ilvl="1" w:tplc="100C0003" w:tentative="1">
+      <w:start w:val="1"/>
+      <w:numFmt w:val="bullet"/>
+      <w:lvlText w:val="o"/>
+      <w:lvlJc w:val="left"/>
+      <w:pPr>
+        <w:ind w:left="1440" w:hanging="360"/>
+      </w:pPr>
+      <w:rPr>
+        <w:rFonts w:ascii="Courier New" w:hAnsi="Courier New" w:cs="Courier New" w:hint="default"/>
+      </w:rPr>
+    </w:lvl>
+    <w:lvl w:ilvl="2" w:tplc="100C0005" w:tentative="1">
+      <w:start w:val="1"/>
+      <w:numFmt w:val="bullet"/>
+      <w:lvlText w:val=""/>
+      <w:lvlJc w:val="left"/>
+      <w:pPr>
+        <w:ind w:left="2160" w:hanging="360"/>
+      </w:pPr>
+      <w:rPr>
+        <w:rFonts w:ascii="Wingdings" w:hAnsi="Wingdings" w:hint="default"/>
+      </w:rPr>
+    </w:lvl>
+    <w:lvl w:ilvl="3" w:tplc="100C0001" w:tentative="1">
+      <w:start w:val="1"/>
+      <w:numFmt w:val="bullet"/>
+      <w:lvlText w:val=""/>
+      <w:lvlJc w:val="left"/>
+      <w:pPr>
+        <w:ind w:left="2880" w:hanging="360"/>
+      </w:pPr>
+      <w:rPr>
+        <w:rFonts w:ascii="Symbol" w:hAnsi="Symbol" w:hint="default"/>
+      </w:rPr>
+    </w:lvl>
+    <w:lvl w:ilvl="4" w:tplc="100C0003" w:tentative="1">
+      <w:start w:val="1"/>
+      <w:numFmt w:val="bullet"/>
+      <w:lvlText w:val="o"/>
+      <w:lvlJc w:val="left"/>
+      <w:pPr>
+        <w:ind w:left="3600" w:hanging="360"/>
+      </w:pPr>
+      <w:rPr>
+        <w:rFonts w:ascii="Courier New" w:hAnsi="Courier New" w:cs="Courier New" w:hint="default"/>
+      </w:rPr>
+    </w:lvl>
+    <w:lvl w:ilvl="5" w:tplc="100C0005" w:tentative="1">
+      <w:start w:val="1"/>
+      <w:numFmt w:val="bullet"/>
+      <w:lvlText w:val=""/>
+      <w:lvlJc w:val="left"/>
+      <w:pPr>
+        <w:ind w:left="4320" w:hanging="360"/>
+      </w:pPr>
+      <w:rPr>
+        <w:rFonts w:ascii="Wingdings" w:hAnsi="Wingdings" w:hint="default"/>
+      </w:rPr>
+    </w:lvl>
+    <w:lvl w:ilvl="6" w:tplc="100C0001" w:tentative="1">
+      <w:start w:val="1"/>
+      <w:numFmt w:val="bullet"/>
+      <w:lvlText w:val=""/>
+      <w:lvlJc w:val="left"/>
+      <w:pPr>
+        <w:ind w:left="5040" w:hanging="360"/>
+      </w:pPr>
+      <w:rPr>
+        <w:rFonts w:ascii="Symbol" w:hAnsi="Symbol" w:hint="default"/>
+      </w:rPr>
+    </w:lvl>
+    <w:lvl w:ilvl="7" w:tplc="100C0003" w:tentative="1">
+      <w:start w:val="1"/>
+      <w:numFmt w:val="bullet"/>
+      <w:lvlText w:val="o"/>
+      <w:lvlJc w:val="left"/>
+      <w:pPr>
+        <w:ind w:left="5760" w:hanging="360"/>
+      </w:pPr>
+      <w:rPr>
+        <w:rFonts w:ascii="Courier New" w:hAnsi="Courier New" w:cs="Courier New" w:hint="default"/>
+      </w:rPr>
+    </w:lvl>
+    <w:lvl w:ilvl="8" w:tplc="100C0005" w:tentative="1">
+      <w:start w:val="1"/>
+      <w:numFmt w:val="bullet"/>
+      <w:lvlText w:val=""/>
+      <w:lvlJc w:val="left"/>
+      <w:pPr>
+        <w:ind w:left="6480" w:hanging="360"/>
+      </w:pPr>
+      <w:rPr>
+        <w:rFonts w:ascii="Wingdings" w:hAnsi="Wingdings" w:hint="default"/>
+      </w:rPr>
+    </w:lvl>
+  </w:abstractNum>
+  <w:abstractNum w:abstractNumId="9" w15:restartNumberingAfterBreak="0">
     <w:nsid w:val="536D4D50"/>
     <w:multiLevelType w:val="hybridMultilevel"/>
     <w:tmpl w:val="8DF8ECD8"/>
@@ -6747,7 +9341,7 @@
       </w:rPr>
     </w:lvl>
   </w:abstractNum>
-  <w:abstractNum w:abstractNumId="9" w15:restartNumberingAfterBreak="0">
+  <w:abstractNum w:abstractNumId="10" w15:restartNumberingAfterBreak="0">
     <w:nsid w:val="594C1361"/>
     <w:multiLevelType w:val="hybridMultilevel"/>
     <w:tmpl w:val="5C243628"/>
@@ -6887,7 +9481,7 @@
       </w:rPr>
     </w:lvl>
   </w:abstractNum>
-  <w:abstractNum w:abstractNumId="10" w15:restartNumberingAfterBreak="0">
+  <w:abstractNum w:abstractNumId="11" w15:restartNumberingAfterBreak="0">
     <w:nsid w:val="71E06583"/>
     <w:multiLevelType w:val="hybridMultilevel"/>
     <w:tmpl w:val="26C81FCE"/>
@@ -7027,7 +9621,7 @@
       </w:rPr>
     </w:lvl>
   </w:abstractNum>
-  <w:abstractNum w:abstractNumId="11" w15:restartNumberingAfterBreak="0">
+  <w:abstractNum w:abstractNumId="12" w15:restartNumberingAfterBreak="0">
     <w:nsid w:val="75A3529B"/>
     <w:multiLevelType w:val="hybridMultilevel"/>
     <w:tmpl w:val="819EEA64"/>
@@ -7167,7 +9761,7 @@
       </w:rPr>
     </w:lvl>
   </w:abstractNum>
-  <w:abstractNum w:abstractNumId="12" w15:restartNumberingAfterBreak="0">
+  <w:abstractNum w:abstractNumId="13" w15:restartNumberingAfterBreak="0">
     <w:nsid w:val="7B193736"/>
     <w:multiLevelType w:val="multilevel"/>
     <w:tmpl w:val="3E0A631E"/>
@@ -7289,7 +9883,7 @@
       </w:pPr>
     </w:lvl>
   </w:abstractNum>
-  <w:abstractNum w:abstractNumId="13" w15:restartNumberingAfterBreak="0">
+  <w:abstractNum w:abstractNumId="14" w15:restartNumberingAfterBreak="0">
     <w:nsid w:val="7DD245F2"/>
     <w:multiLevelType w:val="hybridMultilevel"/>
     <w:tmpl w:val="3100450C"/>
@@ -7430,7 +10024,7 @@
     </w:lvl>
   </w:abstractNum>
   <w:num w:numId="1">
-    <w:abstractNumId w:val="12"/>
+    <w:abstractNumId w:val="13"/>
   </w:num>
   <w:num w:numId="2">
     <w:abstractNumId w:val="0"/>
@@ -7439,7 +10033,7 @@
     <w:abstractNumId w:val="2"/>
   </w:num>
   <w:num w:numId="4">
-    <w:abstractNumId w:val="11"/>
+    <w:abstractNumId w:val="12"/>
   </w:num>
   <w:num w:numId="5">
     <w:abstractNumId w:val="7"/>
@@ -7448,10 +10042,10 @@
     <w:abstractNumId w:val="3"/>
   </w:num>
   <w:num w:numId="7">
-    <w:abstractNumId w:val="9"/>
+    <w:abstractNumId w:val="10"/>
   </w:num>
   <w:num w:numId="8">
-    <w:abstractNumId w:val="13"/>
+    <w:abstractNumId w:val="14"/>
   </w:num>
   <w:num w:numId="9">
     <w:abstractNumId w:val="1"/>
@@ -7466,9 +10060,12 @@
     <w:abstractNumId w:val="5"/>
   </w:num>
   <w:num w:numId="13">
-    <w:abstractNumId w:val="10"/>
+    <w:abstractNumId w:val="11"/>
   </w:num>
   <w:num w:numId="14">
+    <w:abstractNumId w:val="9"/>
+  </w:num>
+  <w:num w:numId="15">
     <w:abstractNumId w:val="8"/>
   </w:num>
   <w:numIdMacAtCleanup w:val="13"/>
@@ -7476,7 +10073,7 @@
 </file>
 
 <file path=word/styles.xml><?xml version="1.0" encoding="utf-8"?>
-<w:styles xmlns:mc="http://schemas.openxmlformats.org/markup-compatibility/2006" xmlns:r="http://schemas.openxmlformats.org/officeDocument/2006/relationships" xmlns:w="http://schemas.openxmlformats.org/wordprocessingml/2006/main" xmlns:w14="http://schemas.microsoft.com/office/word/2010/wordml" xmlns:w15="http://schemas.microsoft.com/office/word/2012/wordml" xmlns:w16se="http://schemas.microsoft.com/office/word/2015/wordml/symex" mc:Ignorable="w14 w15 w16se">
+<w:styles xmlns:mc="http://schemas.openxmlformats.org/markup-compatibility/2006" xmlns:r="http://schemas.openxmlformats.org/officeDocument/2006/relationships" xmlns:w="http://schemas.openxmlformats.org/wordprocessingml/2006/main" xmlns:w14="http://schemas.microsoft.com/office/word/2010/wordml" xmlns:w15="http://schemas.microsoft.com/office/word/2012/wordml" xmlns:w16cid="http://schemas.microsoft.com/office/word/2016/wordml/cid" xmlns:w16se="http://schemas.microsoft.com/office/word/2015/wordml/symex" mc:Ignorable="w14 w15 w16se w16cid">
   <w:docDefaults>
     <w:rPrDefault>
       <w:rPr>
@@ -7486,7 +10083,7 @@
     </w:rPrDefault>
     <w:pPrDefault/>
   </w:docDefaults>
-  <w:latentStyles w:defLockedState="0" w:defUIPriority="0" w:defSemiHidden="0" w:defUnhideWhenUsed="0" w:defQFormat="0" w:count="371">
+  <w:latentStyles w:defLockedState="0" w:defUIPriority="0" w:defSemiHidden="0" w:defUnhideWhenUsed="0" w:defQFormat="0" w:count="375">
     <w:lsdException w:name="Normal" w:qFormat="1"/>
     <w:lsdException w:name="heading 1" w:qFormat="1"/>
     <w:lsdException w:name="heading 2" w:qFormat="1"/>
@@ -7505,7 +10102,11 @@
     <w:lsdException w:name="Hyperlink" w:uiPriority="99"/>
     <w:lsdException w:name="Strong" w:qFormat="1"/>
     <w:lsdException w:name="Emphasis" w:qFormat="1"/>
-    <w:lsdException w:name="Normal Table" w:semiHidden="1" w:unhideWhenUsed="1"/>
+    <w:lsdException w:name="HTML Preformatted" w:semiHidden="1" w:unhideWhenUsed="1"/>
+    <w:lsdException w:name="No List" w:semiHidden="1" w:unhideWhenUsed="1"/>
+    <w:lsdException w:name="Outline List 1" w:semiHidden="1" w:unhideWhenUsed="1"/>
+    <w:lsdException w:name="Outline List 2" w:semiHidden="1" w:unhideWhenUsed="1"/>
+    <w:lsdException w:name="Outline List 3" w:semiHidden="1" w:unhideWhenUsed="1"/>
     <w:lsdException w:name="Table Simple 1" w:semiHidden="1" w:unhideWhenUsed="1"/>
     <w:lsdException w:name="Table Simple 2" w:semiHidden="1" w:unhideWhenUsed="1"/>
     <w:lsdException w:name="Table Simple 3" w:semiHidden="1" w:unhideWhenUsed="1"/>
@@ -7544,10 +10145,8 @@
     <w:lsdException w:name="Table Elegant" w:semiHidden="1" w:unhideWhenUsed="1"/>
     <w:lsdException w:name="Table Professional" w:semiHidden="1" w:unhideWhenUsed="1"/>
     <w:lsdException w:name="Table Subtle 1" w:semiHidden="1" w:unhideWhenUsed="1"/>
-    <w:lsdException w:name="Table Subtle 2" w:semiHidden="1" w:unhideWhenUsed="1"/>
     <w:lsdException w:name="Table Web 1" w:semiHidden="1" w:unhideWhenUsed="1"/>
     <w:lsdException w:name="Table Web 2" w:semiHidden="1" w:unhideWhenUsed="1"/>
-    <w:lsdException w:name="Table Web 3" w:semiHidden="1" w:unhideWhenUsed="1"/>
     <w:lsdException w:name="Table Theme" w:semiHidden="1" w:unhideWhenUsed="1"/>
     <w:lsdException w:name="Placeholder Text" w:semiHidden="1" w:uiPriority="99"/>
     <w:lsdException w:name="No Spacing" w:uiPriority="1" w:qFormat="1"/>
@@ -7764,6 +10363,10 @@
     <w:lsdException w:name="List Table 5 Dark Accent 6" w:uiPriority="50"/>
     <w:lsdException w:name="List Table 6 Colorful Accent 6" w:uiPriority="51"/>
     <w:lsdException w:name="List Table 7 Colorful Accent 6" w:uiPriority="52"/>
+    <w:lsdException w:name="Mention" w:semiHidden="1" w:uiPriority="99" w:unhideWhenUsed="1"/>
+    <w:lsdException w:name="Smart Hyperlink" w:semiHidden="1" w:uiPriority="99" w:unhideWhenUsed="1"/>
+    <w:lsdException w:name="Hashtag" w:semiHidden="1" w:uiPriority="99" w:unhideWhenUsed="1"/>
+    <w:lsdException w:name="Unresolved Mention" w:semiHidden="1" w:uiPriority="99" w:unhideWhenUsed="1"/>
   </w:latentStyles>
   <w:style w:type="paragraph" w:default="1" w:styleId="Normal">
     <w:name w:val="Normal"/>
@@ -8600,7 +11203,7 @@
 </file>
 
 <file path=customXml/itemProps1.xml><?xml version="1.0" encoding="utf-8"?>
-<ds:datastoreItem xmlns:ds="http://schemas.openxmlformats.org/officeDocument/2006/customXml" ds:itemID="{7E64EE86-1DCA-4A54-A4E9-86AACD1D4C83}">
+<ds:datastoreItem xmlns:ds="http://schemas.openxmlformats.org/officeDocument/2006/customXml" ds:itemID="{D9D2BB32-0265-4E2D-9F0C-1E2FBE5FA10E}">
   <ds:schemaRefs>
     <ds:schemaRef ds:uri="http://schemas.openxmlformats.org/officeDocument/2006/bibliography"/>
   </ds:schemaRefs>

</xml_diff>